<commit_message>
Atualizado documentação do projeto
</commit_message>
<xml_diff>
--- a/Docs/Especificacao_Requisitos.docx
+++ b/Docs/Especificacao_Requisitos.docx
@@ -982,7 +982,7 @@
                 <w:rFonts w:ascii="Trebuchet MS" w:cs="Trebuchet MS" w:eastAsia="Trebuchet MS" w:hAnsi="Trebuchet MS"/>
                 <w:rtl w:val="0"/>
               </w:rPr>
-              <w:t xml:space="preserve">Função</w:t>
+              <w:t xml:space="preserve">login</w:t>
             </w:r>
           </w:p>
         </w:tc>
@@ -1077,7 +1077,7 @@
                 <w:rFonts w:ascii="Trebuchet MS" w:cs="Trebuchet MS" w:eastAsia="Trebuchet MS" w:hAnsi="Trebuchet MS"/>
                 <w:rtl w:val="0"/>
               </w:rPr>
-              <w:t xml:space="preserve">True</w:t>
+              <w:t xml:space="preserve">gab1234</w:t>
             </w:r>
           </w:p>
         </w:tc>
@@ -1085,6 +1085,7 @@
       <w:tr>
         <w:trPr>
           <w:cantSplit w:val="0"/>
+          <w:trHeight w:val="388.0078125" w:hRule="atLeast"/>
           <w:tblHeader w:val="0"/>
         </w:trPr>
         <w:tc>
@@ -1099,8 +1100,10 @@
             </w:pPr>
             <w:r>
               <w:rPr>
-                <w:rtl w:val="0"/>
-              </w:rPr>
+                <w:rFonts w:ascii="Trebuchet MS" w:cs="Trebuchet MS" w:eastAsia="Trebuchet MS" w:hAnsi="Trebuchet MS"/>
+                <w:rtl w:val="0"/>
+              </w:rPr>
+              <w:t xml:space="preserve">senha</w:t>
             </w:r>
           </w:p>
         </w:tc>
@@ -1116,8 +1119,10 @@
             </w:pPr>
             <w:r>
               <w:rPr>
-                <w:rtl w:val="0"/>
-              </w:rPr>
+                <w:rFonts w:ascii="Trebuchet MS" w:cs="Trebuchet MS" w:eastAsia="Trebuchet MS" w:hAnsi="Trebuchet MS"/>
+                <w:rtl w:val="0"/>
+              </w:rPr>
+              <w:t xml:space="preserve">String</w:t>
             </w:r>
           </w:p>
         </w:tc>
@@ -1133,8 +1138,48 @@
             </w:pPr>
             <w:r>
               <w:rPr>
-                <w:rtl w:val="0"/>
-              </w:rPr>
+                <w:rFonts w:ascii="Trebuchet MS" w:cs="Trebuchet MS" w:eastAsia="Trebuchet MS" w:hAnsi="Trebuchet MS"/>
+                <w:rtl w:val="0"/>
+              </w:rPr>
+              <w:t xml:space="preserve">15</w:t>
+            </w:r>
+          </w:p>
+        </w:tc>
+        <w:tc>
+          <w:tcPr/>
+          <w:p>
+            <w:pPr>
+              <w:spacing w:line="360" w:lineRule="auto"/>
+              <w:jc w:val="center"/>
+              <w:rPr>
+                <w:rFonts w:ascii="Trebuchet MS" w:cs="Trebuchet MS" w:eastAsia="Trebuchet MS" w:hAnsi="Trebuchet MS"/>
+              </w:rPr>
+            </w:pPr>
+            <w:r>
+              <w:rPr>
+                <w:rFonts w:ascii="Trebuchet MS" w:cs="Trebuchet MS" w:eastAsia="Trebuchet MS" w:hAnsi="Trebuchet MS"/>
+                <w:rtl w:val="0"/>
+              </w:rPr>
+              <w:t xml:space="preserve">S</w:t>
+            </w:r>
+          </w:p>
+        </w:tc>
+        <w:tc>
+          <w:tcPr/>
+          <w:p>
+            <w:pPr>
+              <w:spacing w:line="360" w:lineRule="auto"/>
+              <w:jc w:val="center"/>
+              <w:rPr>
+                <w:rFonts w:ascii="Trebuchet MS" w:cs="Trebuchet MS" w:eastAsia="Trebuchet MS" w:hAnsi="Trebuchet MS"/>
+              </w:rPr>
+            </w:pPr>
+            <w:r>
+              <w:rPr>
+                <w:rFonts w:ascii="Trebuchet MS" w:cs="Trebuchet MS" w:eastAsia="Trebuchet MS" w:hAnsi="Trebuchet MS"/>
+                <w:rtl w:val="0"/>
+              </w:rPr>
+              <w:t xml:space="preserve">-</w:t>
             </w:r>
           </w:p>
         </w:tc>
@@ -1150,44 +1195,10 @@
             </w:pPr>
             <w:r>
               <w:rPr>
-                <w:rtl w:val="0"/>
-              </w:rPr>
-            </w:r>
-          </w:p>
-        </w:tc>
-        <w:tc>
-          <w:tcPr/>
-          <w:p>
-            <w:pPr>
-              <w:spacing w:line="360" w:lineRule="auto"/>
-              <w:jc w:val="center"/>
-              <w:rPr>
-                <w:rFonts w:ascii="Trebuchet MS" w:cs="Trebuchet MS" w:eastAsia="Trebuchet MS" w:hAnsi="Trebuchet MS"/>
-              </w:rPr>
-            </w:pPr>
-            <w:r>
-              <w:rPr>
-                <w:rFonts w:ascii="Trebuchet MS" w:cs="Trebuchet MS" w:eastAsia="Trebuchet MS" w:hAnsi="Trebuchet MS"/>
-                <w:rtl w:val="0"/>
-              </w:rPr>
-              <w:t xml:space="preserve">-</w:t>
-            </w:r>
-          </w:p>
-        </w:tc>
-        <w:tc>
-          <w:tcPr/>
-          <w:p>
-            <w:pPr>
-              <w:spacing w:line="360" w:lineRule="auto"/>
-              <w:jc w:val="left"/>
-              <w:rPr>
-                <w:rFonts w:ascii="Trebuchet MS" w:cs="Trebuchet MS" w:eastAsia="Trebuchet MS" w:hAnsi="Trebuchet MS"/>
-              </w:rPr>
-            </w:pPr>
-            <w:r>
-              <w:rPr>
-                <w:rtl w:val="0"/>
-              </w:rPr>
+                <w:rFonts w:ascii="Trebuchet MS" w:cs="Trebuchet MS" w:eastAsia="Trebuchet MS" w:hAnsi="Trebuchet MS"/>
+                <w:rtl w:val="0"/>
+              </w:rPr>
+              <w:t xml:space="preserve">x15%91asd</w:t>
             </w:r>
           </w:p>
         </w:tc>
@@ -1893,158 +1904,168 @@
             </w:pPr>
             <w:r>
               <w:rPr>
-                <w:rtl w:val="0"/>
-              </w:rPr>
-            </w:r>
-          </w:p>
-        </w:tc>
-        <w:tc>
-          <w:tcPr>
-            <w:tcBorders>
-              <w:top w:color="000000" w:space="0" w:sz="4" w:val="single"/>
-              <w:left w:color="000000" w:space="0" w:sz="4" w:val="single"/>
-              <w:bottom w:color="000000" w:space="0" w:sz="4" w:val="single"/>
-              <w:right w:color="000000" w:space="0" w:sz="4" w:val="single"/>
-            </w:tcBorders>
-            <w:tcMar>
-              <w:top w:w="0.0" w:type="dxa"/>
-              <w:left w:w="108.0" w:type="dxa"/>
-              <w:bottom w:w="0.0" w:type="dxa"/>
-              <w:right w:w="108.0" w:type="dxa"/>
-            </w:tcMar>
-          </w:tcPr>
-          <w:p>
-            <w:pPr>
-              <w:spacing w:line="360" w:lineRule="auto"/>
-              <w:jc w:val="both"/>
-              <w:rPr>
-                <w:rFonts w:ascii="Trebuchet MS" w:cs="Trebuchet MS" w:eastAsia="Trebuchet MS" w:hAnsi="Trebuchet MS"/>
-              </w:rPr>
-            </w:pPr>
-            <w:r>
-              <w:rPr>
-                <w:rtl w:val="0"/>
-              </w:rPr>
-            </w:r>
-          </w:p>
-        </w:tc>
-        <w:tc>
-          <w:tcPr>
-            <w:tcBorders>
-              <w:top w:color="000000" w:space="0" w:sz="4" w:val="single"/>
-              <w:left w:color="000000" w:space="0" w:sz="4" w:val="single"/>
-              <w:bottom w:color="000000" w:space="0" w:sz="4" w:val="single"/>
-              <w:right w:color="000000" w:space="0" w:sz="4" w:val="single"/>
-            </w:tcBorders>
-            <w:tcMar>
-              <w:top w:w="0.0" w:type="dxa"/>
-              <w:left w:w="108.0" w:type="dxa"/>
-              <w:bottom w:w="0.0" w:type="dxa"/>
-              <w:right w:w="108.0" w:type="dxa"/>
-            </w:tcMar>
-          </w:tcPr>
-          <w:p>
-            <w:pPr>
-              <w:spacing w:line="360" w:lineRule="auto"/>
-              <w:jc w:val="both"/>
-              <w:rPr>
-                <w:rFonts w:ascii="Trebuchet MS" w:cs="Trebuchet MS" w:eastAsia="Trebuchet MS" w:hAnsi="Trebuchet MS"/>
-              </w:rPr>
-            </w:pPr>
-            <w:r>
-              <w:rPr>
-                <w:rtl w:val="0"/>
-              </w:rPr>
-            </w:r>
-          </w:p>
-        </w:tc>
-        <w:tc>
-          <w:tcPr>
-            <w:tcBorders>
-              <w:top w:color="000000" w:space="0" w:sz="4" w:val="single"/>
-              <w:left w:color="000000" w:space="0" w:sz="4" w:val="single"/>
-              <w:bottom w:color="000000" w:space="0" w:sz="4" w:val="single"/>
-              <w:right w:color="000000" w:space="0" w:sz="4" w:val="single"/>
-            </w:tcBorders>
-            <w:tcMar>
-              <w:top w:w="0.0" w:type="dxa"/>
-              <w:left w:w="108.0" w:type="dxa"/>
-              <w:bottom w:w="0.0" w:type="dxa"/>
-              <w:right w:w="108.0" w:type="dxa"/>
-            </w:tcMar>
-          </w:tcPr>
-          <w:p>
-            <w:pPr>
-              <w:spacing w:line="360" w:lineRule="auto"/>
-              <w:jc w:val="both"/>
-              <w:rPr>
-                <w:rFonts w:ascii="Trebuchet MS" w:cs="Trebuchet MS" w:eastAsia="Trebuchet MS" w:hAnsi="Trebuchet MS"/>
-              </w:rPr>
-            </w:pPr>
-            <w:r>
-              <w:rPr>
-                <w:rtl w:val="0"/>
-              </w:rPr>
-            </w:r>
-          </w:p>
-        </w:tc>
-        <w:tc>
-          <w:tcPr>
-            <w:tcBorders>
-              <w:top w:color="000000" w:space="0" w:sz="4" w:val="single"/>
-              <w:left w:color="000000" w:space="0" w:sz="4" w:val="single"/>
-              <w:bottom w:color="000000" w:space="0" w:sz="4" w:val="single"/>
-              <w:right w:color="000000" w:space="0" w:sz="4" w:val="single"/>
-            </w:tcBorders>
-            <w:tcMar>
-              <w:top w:w="0.0" w:type="dxa"/>
-              <w:left w:w="108.0" w:type="dxa"/>
-              <w:bottom w:w="0.0" w:type="dxa"/>
-              <w:right w:w="108.0" w:type="dxa"/>
-            </w:tcMar>
-          </w:tcPr>
-          <w:p>
-            <w:pPr>
-              <w:spacing w:line="360" w:lineRule="auto"/>
-              <w:jc w:val="both"/>
-              <w:rPr>
-                <w:rFonts w:ascii="Trebuchet MS" w:cs="Trebuchet MS" w:eastAsia="Trebuchet MS" w:hAnsi="Trebuchet MS"/>
-              </w:rPr>
-            </w:pPr>
-            <w:r>
-              <w:rPr>
-                <w:rtl w:val="0"/>
-              </w:rPr>
-            </w:r>
-          </w:p>
-        </w:tc>
-        <w:tc>
-          <w:tcPr>
-            <w:tcBorders>
-              <w:top w:color="000000" w:space="0" w:sz="4" w:val="single"/>
-              <w:left w:color="000000" w:space="0" w:sz="4" w:val="single"/>
-              <w:bottom w:color="000000" w:space="0" w:sz="4" w:val="single"/>
-              <w:right w:color="000000" w:space="0" w:sz="4" w:val="single"/>
-            </w:tcBorders>
-            <w:tcMar>
-              <w:top w:w="0.0" w:type="dxa"/>
-              <w:left w:w="108.0" w:type="dxa"/>
-              <w:bottom w:w="0.0" w:type="dxa"/>
-              <w:right w:w="108.0" w:type="dxa"/>
-            </w:tcMar>
-          </w:tcPr>
-          <w:p>
-            <w:pPr>
-              <w:spacing w:line="360" w:lineRule="auto"/>
-              <w:jc w:val="both"/>
-              <w:rPr>
-                <w:rFonts w:ascii="Trebuchet MS" w:cs="Trebuchet MS" w:eastAsia="Trebuchet MS" w:hAnsi="Trebuchet MS"/>
-              </w:rPr>
-            </w:pPr>
-            <w:r>
-              <w:rPr>
-                <w:rtl w:val="0"/>
-              </w:rPr>
+                <w:rFonts w:ascii="Trebuchet MS" w:cs="Trebuchet MS" w:eastAsia="Trebuchet MS" w:hAnsi="Trebuchet MS"/>
+                <w:rtl w:val="0"/>
+              </w:rPr>
+              <w:t xml:space="preserve">Area_disponivel</w:t>
+            </w:r>
+          </w:p>
+        </w:tc>
+        <w:tc>
+          <w:tcPr>
+            <w:tcBorders>
+              <w:top w:color="000000" w:space="0" w:sz="4" w:val="single"/>
+              <w:left w:color="000000" w:space="0" w:sz="4" w:val="single"/>
+              <w:bottom w:color="000000" w:space="0" w:sz="4" w:val="single"/>
+              <w:right w:color="000000" w:space="0" w:sz="4" w:val="single"/>
+            </w:tcBorders>
+            <w:tcMar>
+              <w:top w:w="0.0" w:type="dxa"/>
+              <w:left w:w="108.0" w:type="dxa"/>
+              <w:bottom w:w="0.0" w:type="dxa"/>
+              <w:right w:w="108.0" w:type="dxa"/>
+            </w:tcMar>
+          </w:tcPr>
+          <w:p>
+            <w:pPr>
+              <w:spacing w:line="360" w:lineRule="auto"/>
+              <w:jc w:val="both"/>
+              <w:rPr>
+                <w:rFonts w:ascii="Trebuchet MS" w:cs="Trebuchet MS" w:eastAsia="Trebuchet MS" w:hAnsi="Trebuchet MS"/>
+              </w:rPr>
+            </w:pPr>
+            <w:r>
+              <w:rPr>
+                <w:rFonts w:ascii="Trebuchet MS" w:cs="Trebuchet MS" w:eastAsia="Trebuchet MS" w:hAnsi="Trebuchet MS"/>
+                <w:rtl w:val="0"/>
+              </w:rPr>
+              <w:t xml:space="preserve">Long</w:t>
+            </w:r>
+          </w:p>
+        </w:tc>
+        <w:tc>
+          <w:tcPr>
+            <w:tcBorders>
+              <w:top w:color="000000" w:space="0" w:sz="4" w:val="single"/>
+              <w:left w:color="000000" w:space="0" w:sz="4" w:val="single"/>
+              <w:bottom w:color="000000" w:space="0" w:sz="4" w:val="single"/>
+              <w:right w:color="000000" w:space="0" w:sz="4" w:val="single"/>
+            </w:tcBorders>
+            <w:tcMar>
+              <w:top w:w="0.0" w:type="dxa"/>
+              <w:left w:w="108.0" w:type="dxa"/>
+              <w:bottom w:w="0.0" w:type="dxa"/>
+              <w:right w:w="108.0" w:type="dxa"/>
+            </w:tcMar>
+          </w:tcPr>
+          <w:p>
+            <w:pPr>
+              <w:spacing w:line="360" w:lineRule="auto"/>
+              <w:jc w:val="both"/>
+              <w:rPr>
+                <w:rFonts w:ascii="Trebuchet MS" w:cs="Trebuchet MS" w:eastAsia="Trebuchet MS" w:hAnsi="Trebuchet MS"/>
+              </w:rPr>
+            </w:pPr>
+            <w:r>
+              <w:rPr>
+                <w:rFonts w:ascii="Trebuchet MS" w:cs="Trebuchet MS" w:eastAsia="Trebuchet MS" w:hAnsi="Trebuchet MS"/>
+                <w:rtl w:val="0"/>
+              </w:rPr>
+              <w:t xml:space="preserve">155</w:t>
+            </w:r>
+          </w:p>
+        </w:tc>
+        <w:tc>
+          <w:tcPr>
+            <w:tcBorders>
+              <w:top w:color="000000" w:space="0" w:sz="4" w:val="single"/>
+              <w:left w:color="000000" w:space="0" w:sz="4" w:val="single"/>
+              <w:bottom w:color="000000" w:space="0" w:sz="4" w:val="single"/>
+              <w:right w:color="000000" w:space="0" w:sz="4" w:val="single"/>
+            </w:tcBorders>
+            <w:tcMar>
+              <w:top w:w="0.0" w:type="dxa"/>
+              <w:left w:w="108.0" w:type="dxa"/>
+              <w:bottom w:w="0.0" w:type="dxa"/>
+              <w:right w:w="108.0" w:type="dxa"/>
+            </w:tcMar>
+          </w:tcPr>
+          <w:p>
+            <w:pPr>
+              <w:spacing w:line="360" w:lineRule="auto"/>
+              <w:jc w:val="both"/>
+              <w:rPr>
+                <w:rFonts w:ascii="Trebuchet MS" w:cs="Trebuchet MS" w:eastAsia="Trebuchet MS" w:hAnsi="Trebuchet MS"/>
+              </w:rPr>
+            </w:pPr>
+            <w:r>
+              <w:rPr>
+                <w:rFonts w:ascii="Trebuchet MS" w:cs="Trebuchet MS" w:eastAsia="Trebuchet MS" w:hAnsi="Trebuchet MS"/>
+                <w:rtl w:val="0"/>
+              </w:rPr>
+              <w:t xml:space="preserve">S</w:t>
+            </w:r>
+          </w:p>
+        </w:tc>
+        <w:tc>
+          <w:tcPr>
+            <w:tcBorders>
+              <w:top w:color="000000" w:space="0" w:sz="4" w:val="single"/>
+              <w:left w:color="000000" w:space="0" w:sz="4" w:val="single"/>
+              <w:bottom w:color="000000" w:space="0" w:sz="4" w:val="single"/>
+              <w:right w:color="000000" w:space="0" w:sz="4" w:val="single"/>
+            </w:tcBorders>
+            <w:tcMar>
+              <w:top w:w="0.0" w:type="dxa"/>
+              <w:left w:w="108.0" w:type="dxa"/>
+              <w:bottom w:w="0.0" w:type="dxa"/>
+              <w:right w:w="108.0" w:type="dxa"/>
+            </w:tcMar>
+          </w:tcPr>
+          <w:p>
+            <w:pPr>
+              <w:spacing w:line="360" w:lineRule="auto"/>
+              <w:jc w:val="both"/>
+              <w:rPr>
+                <w:rFonts w:ascii="Trebuchet MS" w:cs="Trebuchet MS" w:eastAsia="Trebuchet MS" w:hAnsi="Trebuchet MS"/>
+              </w:rPr>
+            </w:pPr>
+            <w:r>
+              <w:rPr>
+                <w:rtl w:val="0"/>
+              </w:rPr>
+            </w:r>
+          </w:p>
+        </w:tc>
+        <w:tc>
+          <w:tcPr>
+            <w:tcBorders>
+              <w:top w:color="000000" w:space="0" w:sz="4" w:val="single"/>
+              <w:left w:color="000000" w:space="0" w:sz="4" w:val="single"/>
+              <w:bottom w:color="000000" w:space="0" w:sz="4" w:val="single"/>
+              <w:right w:color="000000" w:space="0" w:sz="4" w:val="single"/>
+            </w:tcBorders>
+            <w:tcMar>
+              <w:top w:w="0.0" w:type="dxa"/>
+              <w:left w:w="108.0" w:type="dxa"/>
+              <w:bottom w:w="0.0" w:type="dxa"/>
+              <w:right w:w="108.0" w:type="dxa"/>
+            </w:tcMar>
+          </w:tcPr>
+          <w:p>
+            <w:pPr>
+              <w:spacing w:line="360" w:lineRule="auto"/>
+              <w:jc w:val="both"/>
+              <w:rPr>
+                <w:rFonts w:ascii="Trebuchet MS" w:cs="Trebuchet MS" w:eastAsia="Trebuchet MS" w:hAnsi="Trebuchet MS"/>
+              </w:rPr>
+            </w:pPr>
+            <w:r>
+              <w:rPr>
+                <w:rFonts w:ascii="Trebuchet MS" w:cs="Trebuchet MS" w:eastAsia="Trebuchet MS" w:hAnsi="Trebuchet MS"/>
+                <w:rtl w:val="0"/>
+              </w:rPr>
+              <w:t xml:space="preserve">200</w:t>
             </w:r>
           </w:p>
         </w:tc>
@@ -3941,7 +3962,7 @@
                 <w:rFonts w:ascii="Trebuchet MS" w:cs="Trebuchet MS" w:eastAsia="Trebuchet MS" w:hAnsi="Trebuchet MS"/>
                 <w:rtl w:val="0"/>
               </w:rPr>
-              <w:t xml:space="preserve">ID_area</w:t>
+              <w:t xml:space="preserve">ID</w:t>
             </w:r>
           </w:p>
         </w:tc>
@@ -4336,7 +4357,7 @@
                 <w:rFonts w:ascii="Trebuchet MS" w:cs="Trebuchet MS" w:eastAsia="Trebuchet MS" w:hAnsi="Trebuchet MS"/>
                 <w:rtl w:val="0"/>
               </w:rPr>
-              <w:t xml:space="preserve">espaco_area_m2</w:t>
+              <w:t xml:space="preserve">area</w:t>
             </w:r>
           </w:p>
         </w:tc>
@@ -4529,8 +4550,10 @@
             </w:pPr>
             <w:r>
               <w:rPr>
-                <w:rtl w:val="0"/>
-              </w:rPr>
+                <w:rFonts w:ascii="Trebuchet MS" w:cs="Trebuchet MS" w:eastAsia="Trebuchet MS" w:hAnsi="Trebuchet MS"/>
+                <w:rtl w:val="0"/>
+              </w:rPr>
+              <w:t xml:space="preserve">plantacao</w:t>
             </w:r>
           </w:p>
         </w:tc>
@@ -4715,158 +4738,938 @@
             </w:pPr>
             <w:r>
               <w:rPr>
-                <w:rtl w:val="0"/>
-              </w:rPr>
-            </w:r>
-          </w:p>
-        </w:tc>
-        <w:tc>
-          <w:tcPr>
-            <w:tcBorders>
-              <w:top w:color="000000" w:space="0" w:sz="4" w:val="single"/>
-              <w:left w:color="000000" w:space="0" w:sz="4" w:val="single"/>
-              <w:bottom w:color="000000" w:space="0" w:sz="4" w:val="single"/>
-              <w:right w:color="000000" w:space="0" w:sz="4" w:val="single"/>
-            </w:tcBorders>
-            <w:tcMar>
-              <w:top w:w="0.0" w:type="dxa"/>
-              <w:left w:w="108.0" w:type="dxa"/>
-              <w:bottom w:w="0.0" w:type="dxa"/>
-              <w:right w:w="108.0" w:type="dxa"/>
-            </w:tcMar>
-          </w:tcPr>
-          <w:p>
-            <w:pPr>
-              <w:spacing w:line="360" w:lineRule="auto"/>
-              <w:jc w:val="both"/>
-              <w:rPr>
-                <w:rFonts w:ascii="Trebuchet MS" w:cs="Trebuchet MS" w:eastAsia="Trebuchet MS" w:hAnsi="Trebuchet MS"/>
-              </w:rPr>
-            </w:pPr>
-            <w:r>
-              <w:rPr>
-                <w:rtl w:val="0"/>
-              </w:rPr>
-            </w:r>
-          </w:p>
-        </w:tc>
-        <w:tc>
-          <w:tcPr>
-            <w:tcBorders>
-              <w:top w:color="000000" w:space="0" w:sz="4" w:val="single"/>
-              <w:left w:color="000000" w:space="0" w:sz="4" w:val="single"/>
-              <w:bottom w:color="000000" w:space="0" w:sz="4" w:val="single"/>
-              <w:right w:color="000000" w:space="0" w:sz="4" w:val="single"/>
-            </w:tcBorders>
-            <w:tcMar>
-              <w:top w:w="0.0" w:type="dxa"/>
-              <w:left w:w="108.0" w:type="dxa"/>
-              <w:bottom w:w="0.0" w:type="dxa"/>
-              <w:right w:w="108.0" w:type="dxa"/>
-            </w:tcMar>
-          </w:tcPr>
-          <w:p>
-            <w:pPr>
-              <w:spacing w:line="360" w:lineRule="auto"/>
-              <w:jc w:val="both"/>
-              <w:rPr>
-                <w:rFonts w:ascii="Trebuchet MS" w:cs="Trebuchet MS" w:eastAsia="Trebuchet MS" w:hAnsi="Trebuchet MS"/>
-              </w:rPr>
-            </w:pPr>
-            <w:r>
-              <w:rPr>
-                <w:rtl w:val="0"/>
-              </w:rPr>
-            </w:r>
-          </w:p>
-        </w:tc>
-        <w:tc>
-          <w:tcPr>
-            <w:tcBorders>
-              <w:top w:color="000000" w:space="0" w:sz="4" w:val="single"/>
-              <w:left w:color="000000" w:space="0" w:sz="4" w:val="single"/>
-              <w:bottom w:color="000000" w:space="0" w:sz="4" w:val="single"/>
-              <w:right w:color="000000" w:space="0" w:sz="4" w:val="single"/>
-            </w:tcBorders>
-            <w:tcMar>
-              <w:top w:w="0.0" w:type="dxa"/>
-              <w:left w:w="108.0" w:type="dxa"/>
-              <w:bottom w:w="0.0" w:type="dxa"/>
-              <w:right w:w="108.0" w:type="dxa"/>
-            </w:tcMar>
-          </w:tcPr>
-          <w:p>
-            <w:pPr>
-              <w:spacing w:line="360" w:lineRule="auto"/>
-              <w:jc w:val="both"/>
-              <w:rPr>
-                <w:rFonts w:ascii="Trebuchet MS" w:cs="Trebuchet MS" w:eastAsia="Trebuchet MS" w:hAnsi="Trebuchet MS"/>
-              </w:rPr>
-            </w:pPr>
-            <w:r>
-              <w:rPr>
-                <w:rtl w:val="0"/>
-              </w:rPr>
-            </w:r>
-          </w:p>
-        </w:tc>
-        <w:tc>
-          <w:tcPr>
-            <w:tcBorders>
-              <w:top w:color="000000" w:space="0" w:sz="4" w:val="single"/>
-              <w:left w:color="000000" w:space="0" w:sz="4" w:val="single"/>
-              <w:bottom w:color="000000" w:space="0" w:sz="4" w:val="single"/>
-              <w:right w:color="000000" w:space="0" w:sz="4" w:val="single"/>
-            </w:tcBorders>
-            <w:tcMar>
-              <w:top w:w="0.0" w:type="dxa"/>
-              <w:left w:w="108.0" w:type="dxa"/>
-              <w:bottom w:w="0.0" w:type="dxa"/>
-              <w:right w:w="108.0" w:type="dxa"/>
-            </w:tcMar>
-          </w:tcPr>
-          <w:p>
-            <w:pPr>
-              <w:spacing w:line="360" w:lineRule="auto"/>
-              <w:jc w:val="both"/>
-              <w:rPr>
-                <w:rFonts w:ascii="Trebuchet MS" w:cs="Trebuchet MS" w:eastAsia="Trebuchet MS" w:hAnsi="Trebuchet MS"/>
-              </w:rPr>
-            </w:pPr>
-            <w:r>
-              <w:rPr>
-                <w:rtl w:val="0"/>
-              </w:rPr>
-            </w:r>
-          </w:p>
-        </w:tc>
-        <w:tc>
-          <w:tcPr>
-            <w:tcBorders>
-              <w:top w:color="000000" w:space="0" w:sz="4" w:val="single"/>
-              <w:left w:color="000000" w:space="0" w:sz="4" w:val="single"/>
-              <w:bottom w:color="000000" w:space="0" w:sz="4" w:val="single"/>
-              <w:right w:color="000000" w:space="0" w:sz="4" w:val="single"/>
-            </w:tcBorders>
-            <w:tcMar>
-              <w:top w:w="0.0" w:type="dxa"/>
-              <w:left w:w="108.0" w:type="dxa"/>
-              <w:bottom w:w="0.0" w:type="dxa"/>
-              <w:right w:w="108.0" w:type="dxa"/>
-            </w:tcMar>
-          </w:tcPr>
-          <w:p>
-            <w:pPr>
-              <w:spacing w:line="360" w:lineRule="auto"/>
-              <w:jc w:val="both"/>
-              <w:rPr>
-                <w:rFonts w:ascii="Trebuchet MS" w:cs="Trebuchet MS" w:eastAsia="Trebuchet MS" w:hAnsi="Trebuchet MS"/>
-              </w:rPr>
-            </w:pPr>
-            <w:r>
-              <w:rPr>
-                <w:rtl w:val="0"/>
-              </w:rPr>
+                <w:rFonts w:ascii="Trebuchet MS" w:cs="Trebuchet MS" w:eastAsia="Trebuchet MS" w:hAnsi="Trebuchet MS"/>
+                <w:rtl w:val="0"/>
+              </w:rPr>
+              <w:t xml:space="preserve">qtd_Aagua_ano</w:t>
+            </w:r>
+          </w:p>
+        </w:tc>
+        <w:tc>
+          <w:tcPr>
+            <w:tcBorders>
+              <w:top w:color="000000" w:space="0" w:sz="4" w:val="single"/>
+              <w:left w:color="000000" w:space="0" w:sz="4" w:val="single"/>
+              <w:bottom w:color="000000" w:space="0" w:sz="4" w:val="single"/>
+              <w:right w:color="000000" w:space="0" w:sz="4" w:val="single"/>
+            </w:tcBorders>
+            <w:tcMar>
+              <w:top w:w="0.0" w:type="dxa"/>
+              <w:left w:w="108.0" w:type="dxa"/>
+              <w:bottom w:w="0.0" w:type="dxa"/>
+              <w:right w:w="108.0" w:type="dxa"/>
+            </w:tcMar>
+          </w:tcPr>
+          <w:p>
+            <w:pPr>
+              <w:spacing w:line="360" w:lineRule="auto"/>
+              <w:jc w:val="both"/>
+              <w:rPr>
+                <w:rFonts w:ascii="Trebuchet MS" w:cs="Trebuchet MS" w:eastAsia="Trebuchet MS" w:hAnsi="Trebuchet MS"/>
+              </w:rPr>
+            </w:pPr>
+            <w:r>
+              <w:rPr>
+                <w:rFonts w:ascii="Trebuchet MS" w:cs="Trebuchet MS" w:eastAsia="Trebuchet MS" w:hAnsi="Trebuchet MS"/>
+                <w:rtl w:val="0"/>
+              </w:rPr>
+              <w:t xml:space="preserve">Long</w:t>
+            </w:r>
+          </w:p>
+        </w:tc>
+        <w:tc>
+          <w:tcPr>
+            <w:tcBorders>
+              <w:top w:color="000000" w:space="0" w:sz="4" w:val="single"/>
+              <w:left w:color="000000" w:space="0" w:sz="4" w:val="single"/>
+              <w:bottom w:color="000000" w:space="0" w:sz="4" w:val="single"/>
+              <w:right w:color="000000" w:space="0" w:sz="4" w:val="single"/>
+            </w:tcBorders>
+            <w:tcMar>
+              <w:top w:w="0.0" w:type="dxa"/>
+              <w:left w:w="108.0" w:type="dxa"/>
+              <w:bottom w:w="0.0" w:type="dxa"/>
+              <w:right w:w="108.0" w:type="dxa"/>
+            </w:tcMar>
+          </w:tcPr>
+          <w:p>
+            <w:pPr>
+              <w:spacing w:line="360" w:lineRule="auto"/>
+              <w:jc w:val="both"/>
+              <w:rPr>
+                <w:rFonts w:ascii="Trebuchet MS" w:cs="Trebuchet MS" w:eastAsia="Trebuchet MS" w:hAnsi="Trebuchet MS"/>
+              </w:rPr>
+            </w:pPr>
+            <w:r>
+              <w:rPr>
+                <w:rFonts w:ascii="Trebuchet MS" w:cs="Trebuchet MS" w:eastAsia="Trebuchet MS" w:hAnsi="Trebuchet MS"/>
+                <w:rtl w:val="0"/>
+              </w:rPr>
+              <w:t xml:space="preserve">255</w:t>
+            </w:r>
+          </w:p>
+        </w:tc>
+        <w:tc>
+          <w:tcPr>
+            <w:tcBorders>
+              <w:top w:color="000000" w:space="0" w:sz="4" w:val="single"/>
+              <w:left w:color="000000" w:space="0" w:sz="4" w:val="single"/>
+              <w:bottom w:color="000000" w:space="0" w:sz="4" w:val="single"/>
+              <w:right w:color="000000" w:space="0" w:sz="4" w:val="single"/>
+            </w:tcBorders>
+            <w:tcMar>
+              <w:top w:w="0.0" w:type="dxa"/>
+              <w:left w:w="108.0" w:type="dxa"/>
+              <w:bottom w:w="0.0" w:type="dxa"/>
+              <w:right w:w="108.0" w:type="dxa"/>
+            </w:tcMar>
+          </w:tcPr>
+          <w:p>
+            <w:pPr>
+              <w:spacing w:line="360" w:lineRule="auto"/>
+              <w:jc w:val="both"/>
+              <w:rPr>
+                <w:rFonts w:ascii="Trebuchet MS" w:cs="Trebuchet MS" w:eastAsia="Trebuchet MS" w:hAnsi="Trebuchet MS"/>
+              </w:rPr>
+            </w:pPr>
+            <w:r>
+              <w:rPr>
+                <w:rFonts w:ascii="Trebuchet MS" w:cs="Trebuchet MS" w:eastAsia="Trebuchet MS" w:hAnsi="Trebuchet MS"/>
+                <w:rtl w:val="0"/>
+              </w:rPr>
+              <w:t xml:space="preserve">S</w:t>
+            </w:r>
+          </w:p>
+        </w:tc>
+        <w:tc>
+          <w:tcPr>
+            <w:tcBorders>
+              <w:top w:color="000000" w:space="0" w:sz="4" w:val="single"/>
+              <w:left w:color="000000" w:space="0" w:sz="4" w:val="single"/>
+              <w:bottom w:color="000000" w:space="0" w:sz="4" w:val="single"/>
+              <w:right w:color="000000" w:space="0" w:sz="4" w:val="single"/>
+            </w:tcBorders>
+            <w:tcMar>
+              <w:top w:w="0.0" w:type="dxa"/>
+              <w:left w:w="108.0" w:type="dxa"/>
+              <w:bottom w:w="0.0" w:type="dxa"/>
+              <w:right w:w="108.0" w:type="dxa"/>
+            </w:tcMar>
+          </w:tcPr>
+          <w:p>
+            <w:pPr>
+              <w:spacing w:line="360" w:lineRule="auto"/>
+              <w:jc w:val="both"/>
+              <w:rPr>
+                <w:rFonts w:ascii="Trebuchet MS" w:cs="Trebuchet MS" w:eastAsia="Trebuchet MS" w:hAnsi="Trebuchet MS"/>
+              </w:rPr>
+            </w:pPr>
+            <w:r>
+              <w:rPr>
+                <w:rtl w:val="0"/>
+              </w:rPr>
+            </w:r>
+          </w:p>
+        </w:tc>
+        <w:tc>
+          <w:tcPr>
+            <w:tcBorders>
+              <w:top w:color="000000" w:space="0" w:sz="4" w:val="single"/>
+              <w:left w:color="000000" w:space="0" w:sz="4" w:val="single"/>
+              <w:bottom w:color="000000" w:space="0" w:sz="4" w:val="single"/>
+              <w:right w:color="000000" w:space="0" w:sz="4" w:val="single"/>
+            </w:tcBorders>
+            <w:tcMar>
+              <w:top w:w="0.0" w:type="dxa"/>
+              <w:left w:w="108.0" w:type="dxa"/>
+              <w:bottom w:w="0.0" w:type="dxa"/>
+              <w:right w:w="108.0" w:type="dxa"/>
+            </w:tcMar>
+          </w:tcPr>
+          <w:p>
+            <w:pPr>
+              <w:spacing w:line="360" w:lineRule="auto"/>
+              <w:jc w:val="both"/>
+              <w:rPr>
+                <w:rFonts w:ascii="Trebuchet MS" w:cs="Trebuchet MS" w:eastAsia="Trebuchet MS" w:hAnsi="Trebuchet MS"/>
+              </w:rPr>
+            </w:pPr>
+            <w:r>
+              <w:rPr>
+                <w:rtl w:val="0"/>
+              </w:rPr>
+            </w:r>
+          </w:p>
+        </w:tc>
+      </w:tr>
+      <w:tr>
+        <w:trPr>
+          <w:cantSplit w:val="0"/>
+          <w:tblHeader w:val="0"/>
+        </w:trPr>
+        <w:tc>
+          <w:tcPr>
+            <w:tcBorders>
+              <w:top w:color="000000" w:space="0" w:sz="4" w:val="single"/>
+              <w:left w:color="000000" w:space="0" w:sz="4" w:val="single"/>
+              <w:bottom w:color="000000" w:space="0" w:sz="4" w:val="single"/>
+              <w:right w:color="000000" w:space="0" w:sz="4" w:val="single"/>
+            </w:tcBorders>
+            <w:tcMar>
+              <w:top w:w="0.0" w:type="dxa"/>
+              <w:left w:w="108.0" w:type="dxa"/>
+              <w:bottom w:w="0.0" w:type="dxa"/>
+              <w:right w:w="108.0" w:type="dxa"/>
+            </w:tcMar>
+          </w:tcPr>
+          <w:p>
+            <w:pPr>
+              <w:spacing w:line="360" w:lineRule="auto"/>
+              <w:jc w:val="both"/>
+              <w:rPr>
+                <w:rFonts w:ascii="Trebuchet MS" w:cs="Trebuchet MS" w:eastAsia="Trebuchet MS" w:hAnsi="Trebuchet MS"/>
+              </w:rPr>
+            </w:pPr>
+            <w:r>
+              <w:rPr>
+                <w:rFonts w:ascii="Trebuchet MS" w:cs="Trebuchet MS" w:eastAsia="Trebuchet MS" w:hAnsi="Trebuchet MS"/>
+                <w:rtl w:val="0"/>
+              </w:rPr>
+              <w:t xml:space="preserve">Terreno</w:t>
+            </w:r>
+          </w:p>
+        </w:tc>
+        <w:tc>
+          <w:tcPr>
+            <w:tcBorders>
+              <w:top w:color="000000" w:space="0" w:sz="4" w:val="single"/>
+              <w:left w:color="000000" w:space="0" w:sz="4" w:val="single"/>
+              <w:bottom w:color="000000" w:space="0" w:sz="4" w:val="single"/>
+              <w:right w:color="000000" w:space="0" w:sz="4" w:val="single"/>
+            </w:tcBorders>
+            <w:tcMar>
+              <w:top w:w="0.0" w:type="dxa"/>
+              <w:left w:w="108.0" w:type="dxa"/>
+              <w:bottom w:w="0.0" w:type="dxa"/>
+              <w:right w:w="108.0" w:type="dxa"/>
+            </w:tcMar>
+          </w:tcPr>
+          <w:p>
+            <w:pPr>
+              <w:spacing w:line="360" w:lineRule="auto"/>
+              <w:jc w:val="both"/>
+              <w:rPr>
+                <w:rFonts w:ascii="Trebuchet MS" w:cs="Trebuchet MS" w:eastAsia="Trebuchet MS" w:hAnsi="Trebuchet MS"/>
+              </w:rPr>
+            </w:pPr>
+            <w:r>
+              <w:rPr>
+                <w:rtl w:val="0"/>
+              </w:rPr>
+            </w:r>
+          </w:p>
+        </w:tc>
+        <w:tc>
+          <w:tcPr>
+            <w:tcBorders>
+              <w:top w:color="000000" w:space="0" w:sz="4" w:val="single"/>
+              <w:left w:color="000000" w:space="0" w:sz="4" w:val="single"/>
+              <w:bottom w:color="000000" w:space="0" w:sz="4" w:val="single"/>
+              <w:right w:color="000000" w:space="0" w:sz="4" w:val="single"/>
+            </w:tcBorders>
+            <w:tcMar>
+              <w:top w:w="0.0" w:type="dxa"/>
+              <w:left w:w="108.0" w:type="dxa"/>
+              <w:bottom w:w="0.0" w:type="dxa"/>
+              <w:right w:w="108.0" w:type="dxa"/>
+            </w:tcMar>
+          </w:tcPr>
+          <w:p>
+            <w:pPr>
+              <w:spacing w:line="360" w:lineRule="auto"/>
+              <w:jc w:val="both"/>
+              <w:rPr>
+                <w:rFonts w:ascii="Trebuchet MS" w:cs="Trebuchet MS" w:eastAsia="Trebuchet MS" w:hAnsi="Trebuchet MS"/>
+              </w:rPr>
+            </w:pPr>
+            <w:r>
+              <w:rPr>
+                <w:rtl w:val="0"/>
+              </w:rPr>
+            </w:r>
+          </w:p>
+        </w:tc>
+        <w:tc>
+          <w:tcPr>
+            <w:tcBorders>
+              <w:top w:color="000000" w:space="0" w:sz="4" w:val="single"/>
+              <w:left w:color="000000" w:space="0" w:sz="4" w:val="single"/>
+              <w:bottom w:color="000000" w:space="0" w:sz="4" w:val="single"/>
+              <w:right w:color="000000" w:space="0" w:sz="4" w:val="single"/>
+            </w:tcBorders>
+            <w:tcMar>
+              <w:top w:w="0.0" w:type="dxa"/>
+              <w:left w:w="108.0" w:type="dxa"/>
+              <w:bottom w:w="0.0" w:type="dxa"/>
+              <w:right w:w="108.0" w:type="dxa"/>
+            </w:tcMar>
+          </w:tcPr>
+          <w:p>
+            <w:pPr>
+              <w:spacing w:line="360" w:lineRule="auto"/>
+              <w:jc w:val="both"/>
+              <w:rPr>
+                <w:rFonts w:ascii="Trebuchet MS" w:cs="Trebuchet MS" w:eastAsia="Trebuchet MS" w:hAnsi="Trebuchet MS"/>
+              </w:rPr>
+            </w:pPr>
+            <w:r>
+              <w:rPr>
+                <w:rtl w:val="0"/>
+              </w:rPr>
+            </w:r>
+          </w:p>
+        </w:tc>
+        <w:tc>
+          <w:tcPr>
+            <w:tcBorders>
+              <w:top w:color="000000" w:space="0" w:sz="4" w:val="single"/>
+              <w:left w:color="000000" w:space="0" w:sz="4" w:val="single"/>
+              <w:bottom w:color="000000" w:space="0" w:sz="4" w:val="single"/>
+              <w:right w:color="000000" w:space="0" w:sz="4" w:val="single"/>
+            </w:tcBorders>
+            <w:tcMar>
+              <w:top w:w="0.0" w:type="dxa"/>
+              <w:left w:w="108.0" w:type="dxa"/>
+              <w:bottom w:w="0.0" w:type="dxa"/>
+              <w:right w:w="108.0" w:type="dxa"/>
+            </w:tcMar>
+          </w:tcPr>
+          <w:p>
+            <w:pPr>
+              <w:spacing w:line="360" w:lineRule="auto"/>
+              <w:jc w:val="both"/>
+              <w:rPr>
+                <w:rFonts w:ascii="Trebuchet MS" w:cs="Trebuchet MS" w:eastAsia="Trebuchet MS" w:hAnsi="Trebuchet MS"/>
+              </w:rPr>
+            </w:pPr>
+            <w:r>
+              <w:rPr>
+                <w:rtl w:val="0"/>
+              </w:rPr>
+            </w:r>
+          </w:p>
+        </w:tc>
+        <w:tc>
+          <w:tcPr>
+            <w:tcBorders>
+              <w:top w:color="000000" w:space="0" w:sz="4" w:val="single"/>
+              <w:left w:color="000000" w:space="0" w:sz="4" w:val="single"/>
+              <w:bottom w:color="000000" w:space="0" w:sz="4" w:val="single"/>
+              <w:right w:color="000000" w:space="0" w:sz="4" w:val="single"/>
+            </w:tcBorders>
+            <w:tcMar>
+              <w:top w:w="0.0" w:type="dxa"/>
+              <w:left w:w="108.0" w:type="dxa"/>
+              <w:bottom w:w="0.0" w:type="dxa"/>
+              <w:right w:w="108.0" w:type="dxa"/>
+            </w:tcMar>
+          </w:tcPr>
+          <w:p>
+            <w:pPr>
+              <w:spacing w:line="360" w:lineRule="auto"/>
+              <w:jc w:val="both"/>
+              <w:rPr>
+                <w:rFonts w:ascii="Trebuchet MS" w:cs="Trebuchet MS" w:eastAsia="Trebuchet MS" w:hAnsi="Trebuchet MS"/>
+              </w:rPr>
+            </w:pPr>
+            <w:r>
+              <w:rPr>
+                <w:rtl w:val="0"/>
+              </w:rPr>
+            </w:r>
+          </w:p>
+        </w:tc>
+      </w:tr>
+      <w:tr>
+        <w:trPr>
+          <w:cantSplit w:val="0"/>
+          <w:tblHeader w:val="0"/>
+        </w:trPr>
+        <w:tc>
+          <w:tcPr>
+            <w:tcBorders>
+              <w:top w:color="000000" w:space="0" w:sz="4" w:val="single"/>
+              <w:left w:color="000000" w:space="0" w:sz="4" w:val="single"/>
+              <w:bottom w:color="000000" w:space="0" w:sz="4" w:val="single"/>
+              <w:right w:color="000000" w:space="0" w:sz="4" w:val="single"/>
+            </w:tcBorders>
+            <w:tcMar>
+              <w:top w:w="0.0" w:type="dxa"/>
+              <w:left w:w="108.0" w:type="dxa"/>
+              <w:bottom w:w="0.0" w:type="dxa"/>
+              <w:right w:w="108.0" w:type="dxa"/>
+            </w:tcMar>
+          </w:tcPr>
+          <w:p>
+            <w:pPr>
+              <w:spacing w:line="360" w:lineRule="auto"/>
+              <w:jc w:val="both"/>
+              <w:rPr>
+                <w:rFonts w:ascii="Trebuchet MS" w:cs="Trebuchet MS" w:eastAsia="Trebuchet MS" w:hAnsi="Trebuchet MS"/>
+              </w:rPr>
+            </w:pPr>
+            <w:r>
+              <w:rPr>
+                <w:rFonts w:ascii="Trebuchet MS" w:cs="Trebuchet MS" w:eastAsia="Trebuchet MS" w:hAnsi="Trebuchet MS"/>
+                <w:rtl w:val="0"/>
+              </w:rPr>
+              <w:t xml:space="preserve">ciclo</w:t>
+            </w:r>
+          </w:p>
+        </w:tc>
+        <w:tc>
+          <w:tcPr>
+            <w:tcBorders>
+              <w:top w:color="000000" w:space="0" w:sz="4" w:val="single"/>
+              <w:left w:color="000000" w:space="0" w:sz="4" w:val="single"/>
+              <w:bottom w:color="000000" w:space="0" w:sz="4" w:val="single"/>
+              <w:right w:color="000000" w:space="0" w:sz="4" w:val="single"/>
+            </w:tcBorders>
+            <w:tcMar>
+              <w:top w:w="0.0" w:type="dxa"/>
+              <w:left w:w="108.0" w:type="dxa"/>
+              <w:bottom w:w="0.0" w:type="dxa"/>
+              <w:right w:w="108.0" w:type="dxa"/>
+            </w:tcMar>
+          </w:tcPr>
+          <w:p>
+            <w:pPr>
+              <w:spacing w:line="360" w:lineRule="auto"/>
+              <w:jc w:val="both"/>
+              <w:rPr>
+                <w:rFonts w:ascii="Trebuchet MS" w:cs="Trebuchet MS" w:eastAsia="Trebuchet MS" w:hAnsi="Trebuchet MS"/>
+              </w:rPr>
+            </w:pPr>
+            <w:r>
+              <w:rPr>
+                <w:rFonts w:ascii="Trebuchet MS" w:cs="Trebuchet MS" w:eastAsia="Trebuchet MS" w:hAnsi="Trebuchet MS"/>
+                <w:rtl w:val="0"/>
+              </w:rPr>
+              <w:t xml:space="preserve">Long</w:t>
+            </w:r>
+          </w:p>
+        </w:tc>
+        <w:tc>
+          <w:tcPr>
+            <w:tcBorders>
+              <w:top w:color="000000" w:space="0" w:sz="4" w:val="single"/>
+              <w:left w:color="000000" w:space="0" w:sz="4" w:val="single"/>
+              <w:bottom w:color="000000" w:space="0" w:sz="4" w:val="single"/>
+              <w:right w:color="000000" w:space="0" w:sz="4" w:val="single"/>
+            </w:tcBorders>
+            <w:tcMar>
+              <w:top w:w="0.0" w:type="dxa"/>
+              <w:left w:w="108.0" w:type="dxa"/>
+              <w:bottom w:w="0.0" w:type="dxa"/>
+              <w:right w:w="108.0" w:type="dxa"/>
+            </w:tcMar>
+          </w:tcPr>
+          <w:p>
+            <w:pPr>
+              <w:spacing w:line="360" w:lineRule="auto"/>
+              <w:jc w:val="both"/>
+              <w:rPr>
+                <w:rFonts w:ascii="Trebuchet MS" w:cs="Trebuchet MS" w:eastAsia="Trebuchet MS" w:hAnsi="Trebuchet MS"/>
+              </w:rPr>
+            </w:pPr>
+            <w:r>
+              <w:rPr>
+                <w:rFonts w:ascii="Trebuchet MS" w:cs="Trebuchet MS" w:eastAsia="Trebuchet MS" w:hAnsi="Trebuchet MS"/>
+                <w:rtl w:val="0"/>
+              </w:rPr>
+              <w:t xml:space="preserve">255</w:t>
+            </w:r>
+          </w:p>
+        </w:tc>
+        <w:tc>
+          <w:tcPr>
+            <w:tcBorders>
+              <w:top w:color="000000" w:space="0" w:sz="4" w:val="single"/>
+              <w:left w:color="000000" w:space="0" w:sz="4" w:val="single"/>
+              <w:bottom w:color="000000" w:space="0" w:sz="4" w:val="single"/>
+              <w:right w:color="000000" w:space="0" w:sz="4" w:val="single"/>
+            </w:tcBorders>
+            <w:tcMar>
+              <w:top w:w="0.0" w:type="dxa"/>
+              <w:left w:w="108.0" w:type="dxa"/>
+              <w:bottom w:w="0.0" w:type="dxa"/>
+              <w:right w:w="108.0" w:type="dxa"/>
+            </w:tcMar>
+          </w:tcPr>
+          <w:p>
+            <w:pPr>
+              <w:spacing w:line="360" w:lineRule="auto"/>
+              <w:jc w:val="both"/>
+              <w:rPr>
+                <w:rFonts w:ascii="Trebuchet MS" w:cs="Trebuchet MS" w:eastAsia="Trebuchet MS" w:hAnsi="Trebuchet MS"/>
+              </w:rPr>
+            </w:pPr>
+            <w:r>
+              <w:rPr>
+                <w:rFonts w:ascii="Trebuchet MS" w:cs="Trebuchet MS" w:eastAsia="Trebuchet MS" w:hAnsi="Trebuchet MS"/>
+                <w:rtl w:val="0"/>
+              </w:rPr>
+              <w:t xml:space="preserve">S</w:t>
+            </w:r>
+          </w:p>
+        </w:tc>
+        <w:tc>
+          <w:tcPr>
+            <w:tcBorders>
+              <w:top w:color="000000" w:space="0" w:sz="4" w:val="single"/>
+              <w:left w:color="000000" w:space="0" w:sz="4" w:val="single"/>
+              <w:bottom w:color="000000" w:space="0" w:sz="4" w:val="single"/>
+              <w:right w:color="000000" w:space="0" w:sz="4" w:val="single"/>
+            </w:tcBorders>
+            <w:tcMar>
+              <w:top w:w="0.0" w:type="dxa"/>
+              <w:left w:w="108.0" w:type="dxa"/>
+              <w:bottom w:w="0.0" w:type="dxa"/>
+              <w:right w:w="108.0" w:type="dxa"/>
+            </w:tcMar>
+          </w:tcPr>
+          <w:p>
+            <w:pPr>
+              <w:spacing w:line="360" w:lineRule="auto"/>
+              <w:jc w:val="both"/>
+              <w:rPr>
+                <w:rFonts w:ascii="Trebuchet MS" w:cs="Trebuchet MS" w:eastAsia="Trebuchet MS" w:hAnsi="Trebuchet MS"/>
+              </w:rPr>
+            </w:pPr>
+            <w:r>
+              <w:rPr>
+                <w:rtl w:val="0"/>
+              </w:rPr>
+            </w:r>
+          </w:p>
+        </w:tc>
+        <w:tc>
+          <w:tcPr>
+            <w:tcBorders>
+              <w:top w:color="000000" w:space="0" w:sz="4" w:val="single"/>
+              <w:left w:color="000000" w:space="0" w:sz="4" w:val="single"/>
+              <w:bottom w:color="000000" w:space="0" w:sz="4" w:val="single"/>
+              <w:right w:color="000000" w:space="0" w:sz="4" w:val="single"/>
+            </w:tcBorders>
+            <w:tcMar>
+              <w:top w:w="0.0" w:type="dxa"/>
+              <w:left w:w="108.0" w:type="dxa"/>
+              <w:bottom w:w="0.0" w:type="dxa"/>
+              <w:right w:w="108.0" w:type="dxa"/>
+            </w:tcMar>
+          </w:tcPr>
+          <w:p>
+            <w:pPr>
+              <w:spacing w:line="360" w:lineRule="auto"/>
+              <w:jc w:val="both"/>
+              <w:rPr>
+                <w:rFonts w:ascii="Trebuchet MS" w:cs="Trebuchet MS" w:eastAsia="Trebuchet MS" w:hAnsi="Trebuchet MS"/>
+              </w:rPr>
+            </w:pPr>
+            <w:r>
+              <w:rPr>
+                <w:rFonts w:ascii="Trebuchet MS" w:cs="Trebuchet MS" w:eastAsia="Trebuchet MS" w:hAnsi="Trebuchet MS"/>
+                <w:rtl w:val="0"/>
+              </w:rPr>
+              <w:t xml:space="preserve">128</w:t>
+            </w:r>
+          </w:p>
+        </w:tc>
+      </w:tr>
+      <w:tr>
+        <w:trPr>
+          <w:cantSplit w:val="0"/>
+          <w:tblHeader w:val="0"/>
+        </w:trPr>
+        <w:tc>
+          <w:tcPr>
+            <w:tcBorders>
+              <w:top w:color="000000" w:space="0" w:sz="4" w:val="single"/>
+              <w:left w:color="000000" w:space="0" w:sz="4" w:val="single"/>
+              <w:bottom w:color="000000" w:space="0" w:sz="4" w:val="single"/>
+              <w:right w:color="000000" w:space="0" w:sz="4" w:val="single"/>
+            </w:tcBorders>
+            <w:tcMar>
+              <w:top w:w="0.0" w:type="dxa"/>
+              <w:left w:w="108.0" w:type="dxa"/>
+              <w:bottom w:w="0.0" w:type="dxa"/>
+              <w:right w:w="108.0" w:type="dxa"/>
+            </w:tcMar>
+          </w:tcPr>
+          <w:p>
+            <w:pPr>
+              <w:spacing w:line="360" w:lineRule="auto"/>
+              <w:jc w:val="both"/>
+              <w:rPr>
+                <w:rFonts w:ascii="Trebuchet MS" w:cs="Trebuchet MS" w:eastAsia="Trebuchet MS" w:hAnsi="Trebuchet MS"/>
+              </w:rPr>
+            </w:pPr>
+            <w:r>
+              <w:rPr>
+                <w:rFonts w:ascii="Trebuchet MS" w:cs="Trebuchet MS" w:eastAsia="Trebuchet MS" w:hAnsi="Trebuchet MS"/>
+                <w:rtl w:val="0"/>
+              </w:rPr>
+              <w:t xml:space="preserve">inicio_ciclo</w:t>
+            </w:r>
+          </w:p>
+        </w:tc>
+        <w:tc>
+          <w:tcPr>
+            <w:tcBorders>
+              <w:top w:color="000000" w:space="0" w:sz="4" w:val="single"/>
+              <w:left w:color="000000" w:space="0" w:sz="4" w:val="single"/>
+              <w:bottom w:color="000000" w:space="0" w:sz="4" w:val="single"/>
+              <w:right w:color="000000" w:space="0" w:sz="4" w:val="single"/>
+            </w:tcBorders>
+            <w:tcMar>
+              <w:top w:w="0.0" w:type="dxa"/>
+              <w:left w:w="108.0" w:type="dxa"/>
+              <w:bottom w:w="0.0" w:type="dxa"/>
+              <w:right w:w="108.0" w:type="dxa"/>
+            </w:tcMar>
+          </w:tcPr>
+          <w:p>
+            <w:pPr>
+              <w:spacing w:line="360" w:lineRule="auto"/>
+              <w:jc w:val="both"/>
+              <w:rPr>
+                <w:rFonts w:ascii="Trebuchet MS" w:cs="Trebuchet MS" w:eastAsia="Trebuchet MS" w:hAnsi="Trebuchet MS"/>
+              </w:rPr>
+            </w:pPr>
+            <w:r>
+              <w:rPr>
+                <w:rFonts w:ascii="Trebuchet MS" w:cs="Trebuchet MS" w:eastAsia="Trebuchet MS" w:hAnsi="Trebuchet MS"/>
+                <w:rtl w:val="0"/>
+              </w:rPr>
+              <w:t xml:space="preserve">Date</w:t>
+            </w:r>
+          </w:p>
+        </w:tc>
+        <w:tc>
+          <w:tcPr>
+            <w:tcBorders>
+              <w:top w:color="000000" w:space="0" w:sz="4" w:val="single"/>
+              <w:left w:color="000000" w:space="0" w:sz="4" w:val="single"/>
+              <w:bottom w:color="000000" w:space="0" w:sz="4" w:val="single"/>
+              <w:right w:color="000000" w:space="0" w:sz="4" w:val="single"/>
+            </w:tcBorders>
+            <w:tcMar>
+              <w:top w:w="0.0" w:type="dxa"/>
+              <w:left w:w="108.0" w:type="dxa"/>
+              <w:bottom w:w="0.0" w:type="dxa"/>
+              <w:right w:w="108.0" w:type="dxa"/>
+            </w:tcMar>
+          </w:tcPr>
+          <w:p>
+            <w:pPr>
+              <w:spacing w:line="360" w:lineRule="auto"/>
+              <w:jc w:val="both"/>
+              <w:rPr>
+                <w:rFonts w:ascii="Trebuchet MS" w:cs="Trebuchet MS" w:eastAsia="Trebuchet MS" w:hAnsi="Trebuchet MS"/>
+              </w:rPr>
+            </w:pPr>
+            <w:r>
+              <w:rPr>
+                <w:rtl w:val="0"/>
+              </w:rPr>
+            </w:r>
+          </w:p>
+        </w:tc>
+        <w:tc>
+          <w:tcPr>
+            <w:tcBorders>
+              <w:top w:color="000000" w:space="0" w:sz="4" w:val="single"/>
+              <w:left w:color="000000" w:space="0" w:sz="4" w:val="single"/>
+              <w:bottom w:color="000000" w:space="0" w:sz="4" w:val="single"/>
+              <w:right w:color="000000" w:space="0" w:sz="4" w:val="single"/>
+            </w:tcBorders>
+            <w:tcMar>
+              <w:top w:w="0.0" w:type="dxa"/>
+              <w:left w:w="108.0" w:type="dxa"/>
+              <w:bottom w:w="0.0" w:type="dxa"/>
+              <w:right w:w="108.0" w:type="dxa"/>
+            </w:tcMar>
+          </w:tcPr>
+          <w:p>
+            <w:pPr>
+              <w:spacing w:line="360" w:lineRule="auto"/>
+              <w:jc w:val="both"/>
+              <w:rPr>
+                <w:rFonts w:ascii="Trebuchet MS" w:cs="Trebuchet MS" w:eastAsia="Trebuchet MS" w:hAnsi="Trebuchet MS"/>
+              </w:rPr>
+            </w:pPr>
+            <w:r>
+              <w:rPr>
+                <w:rFonts w:ascii="Trebuchet MS" w:cs="Trebuchet MS" w:eastAsia="Trebuchet MS" w:hAnsi="Trebuchet MS"/>
+                <w:rtl w:val="0"/>
+              </w:rPr>
+              <w:t xml:space="preserve">S</w:t>
+            </w:r>
+          </w:p>
+        </w:tc>
+        <w:tc>
+          <w:tcPr>
+            <w:tcBorders>
+              <w:top w:color="000000" w:space="0" w:sz="4" w:val="single"/>
+              <w:left w:color="000000" w:space="0" w:sz="4" w:val="single"/>
+              <w:bottom w:color="000000" w:space="0" w:sz="4" w:val="single"/>
+              <w:right w:color="000000" w:space="0" w:sz="4" w:val="single"/>
+            </w:tcBorders>
+            <w:tcMar>
+              <w:top w:w="0.0" w:type="dxa"/>
+              <w:left w:w="108.0" w:type="dxa"/>
+              <w:bottom w:w="0.0" w:type="dxa"/>
+              <w:right w:w="108.0" w:type="dxa"/>
+            </w:tcMar>
+          </w:tcPr>
+          <w:p>
+            <w:pPr>
+              <w:spacing w:line="360" w:lineRule="auto"/>
+              <w:jc w:val="both"/>
+              <w:rPr>
+                <w:rFonts w:ascii="Trebuchet MS" w:cs="Trebuchet MS" w:eastAsia="Trebuchet MS" w:hAnsi="Trebuchet MS"/>
+              </w:rPr>
+            </w:pPr>
+            <w:r>
+              <w:rPr>
+                <w:rtl w:val="0"/>
+              </w:rPr>
+            </w:r>
+          </w:p>
+        </w:tc>
+        <w:tc>
+          <w:tcPr>
+            <w:tcBorders>
+              <w:top w:color="000000" w:space="0" w:sz="4" w:val="single"/>
+              <w:left w:color="000000" w:space="0" w:sz="4" w:val="single"/>
+              <w:bottom w:color="000000" w:space="0" w:sz="4" w:val="single"/>
+              <w:right w:color="000000" w:space="0" w:sz="4" w:val="single"/>
+            </w:tcBorders>
+            <w:tcMar>
+              <w:top w:w="0.0" w:type="dxa"/>
+              <w:left w:w="108.0" w:type="dxa"/>
+              <w:bottom w:w="0.0" w:type="dxa"/>
+              <w:right w:w="108.0" w:type="dxa"/>
+            </w:tcMar>
+          </w:tcPr>
+          <w:p>
+            <w:pPr>
+              <w:spacing w:line="360" w:lineRule="auto"/>
+              <w:jc w:val="both"/>
+              <w:rPr>
+                <w:rFonts w:ascii="Trebuchet MS" w:cs="Trebuchet MS" w:eastAsia="Trebuchet MS" w:hAnsi="Trebuchet MS"/>
+              </w:rPr>
+            </w:pPr>
+            <w:r>
+              <w:rPr>
+                <w:rFonts w:ascii="Trebuchet MS" w:cs="Trebuchet MS" w:eastAsia="Trebuchet MS" w:hAnsi="Trebuchet MS"/>
+                <w:rtl w:val="0"/>
+              </w:rPr>
+              <w:t xml:space="preserve">01/01/2023</w:t>
+            </w:r>
+          </w:p>
+        </w:tc>
+      </w:tr>
+      <w:tr>
+        <w:trPr>
+          <w:cantSplit w:val="0"/>
+          <w:tblHeader w:val="0"/>
+        </w:trPr>
+        <w:tc>
+          <w:tcPr>
+            <w:tcBorders>
+              <w:top w:color="000000" w:space="0" w:sz="4" w:val="single"/>
+              <w:left w:color="000000" w:space="0" w:sz="4" w:val="single"/>
+              <w:bottom w:color="000000" w:space="0" w:sz="4" w:val="single"/>
+              <w:right w:color="000000" w:space="0" w:sz="4" w:val="single"/>
+            </w:tcBorders>
+            <w:tcMar>
+              <w:top w:w="0.0" w:type="dxa"/>
+              <w:left w:w="108.0" w:type="dxa"/>
+              <w:bottom w:w="0.0" w:type="dxa"/>
+              <w:right w:w="108.0" w:type="dxa"/>
+            </w:tcMar>
+          </w:tcPr>
+          <w:p>
+            <w:pPr>
+              <w:spacing w:line="360" w:lineRule="auto"/>
+              <w:jc w:val="both"/>
+              <w:rPr>
+                <w:rFonts w:ascii="Trebuchet MS" w:cs="Trebuchet MS" w:eastAsia="Trebuchet MS" w:hAnsi="Trebuchet MS"/>
+              </w:rPr>
+            </w:pPr>
+            <w:r>
+              <w:rPr>
+                <w:rFonts w:ascii="Trebuchet MS" w:cs="Trebuchet MS" w:eastAsia="Trebuchet MS" w:hAnsi="Trebuchet MS"/>
+                <w:rtl w:val="0"/>
+              </w:rPr>
+              <w:t xml:space="preserve">final_ciclo</w:t>
+            </w:r>
+          </w:p>
+        </w:tc>
+        <w:tc>
+          <w:tcPr>
+            <w:tcBorders>
+              <w:top w:color="000000" w:space="0" w:sz="4" w:val="single"/>
+              <w:left w:color="000000" w:space="0" w:sz="4" w:val="single"/>
+              <w:bottom w:color="000000" w:space="0" w:sz="4" w:val="single"/>
+              <w:right w:color="000000" w:space="0" w:sz="4" w:val="single"/>
+            </w:tcBorders>
+            <w:tcMar>
+              <w:top w:w="0.0" w:type="dxa"/>
+              <w:left w:w="108.0" w:type="dxa"/>
+              <w:bottom w:w="0.0" w:type="dxa"/>
+              <w:right w:w="108.0" w:type="dxa"/>
+            </w:tcMar>
+          </w:tcPr>
+          <w:p>
+            <w:pPr>
+              <w:spacing w:line="360" w:lineRule="auto"/>
+              <w:jc w:val="both"/>
+              <w:rPr>
+                <w:rFonts w:ascii="Trebuchet MS" w:cs="Trebuchet MS" w:eastAsia="Trebuchet MS" w:hAnsi="Trebuchet MS"/>
+              </w:rPr>
+            </w:pPr>
+            <w:r>
+              <w:rPr>
+                <w:rFonts w:ascii="Trebuchet MS" w:cs="Trebuchet MS" w:eastAsia="Trebuchet MS" w:hAnsi="Trebuchet MS"/>
+                <w:rtl w:val="0"/>
+              </w:rPr>
+              <w:t xml:space="preserve">Date</w:t>
+            </w:r>
+          </w:p>
+        </w:tc>
+        <w:tc>
+          <w:tcPr>
+            <w:tcBorders>
+              <w:top w:color="000000" w:space="0" w:sz="4" w:val="single"/>
+              <w:left w:color="000000" w:space="0" w:sz="4" w:val="single"/>
+              <w:bottom w:color="000000" w:space="0" w:sz="4" w:val="single"/>
+              <w:right w:color="000000" w:space="0" w:sz="4" w:val="single"/>
+            </w:tcBorders>
+            <w:tcMar>
+              <w:top w:w="0.0" w:type="dxa"/>
+              <w:left w:w="108.0" w:type="dxa"/>
+              <w:bottom w:w="0.0" w:type="dxa"/>
+              <w:right w:w="108.0" w:type="dxa"/>
+            </w:tcMar>
+          </w:tcPr>
+          <w:p>
+            <w:pPr>
+              <w:spacing w:line="360" w:lineRule="auto"/>
+              <w:jc w:val="both"/>
+              <w:rPr>
+                <w:rFonts w:ascii="Trebuchet MS" w:cs="Trebuchet MS" w:eastAsia="Trebuchet MS" w:hAnsi="Trebuchet MS"/>
+              </w:rPr>
+            </w:pPr>
+            <w:r>
+              <w:rPr>
+                <w:rtl w:val="0"/>
+              </w:rPr>
+            </w:r>
+          </w:p>
+        </w:tc>
+        <w:tc>
+          <w:tcPr>
+            <w:tcBorders>
+              <w:top w:color="000000" w:space="0" w:sz="4" w:val="single"/>
+              <w:left w:color="000000" w:space="0" w:sz="4" w:val="single"/>
+              <w:bottom w:color="000000" w:space="0" w:sz="4" w:val="single"/>
+              <w:right w:color="000000" w:space="0" w:sz="4" w:val="single"/>
+            </w:tcBorders>
+            <w:tcMar>
+              <w:top w:w="0.0" w:type="dxa"/>
+              <w:left w:w="108.0" w:type="dxa"/>
+              <w:bottom w:w="0.0" w:type="dxa"/>
+              <w:right w:w="108.0" w:type="dxa"/>
+            </w:tcMar>
+          </w:tcPr>
+          <w:p>
+            <w:pPr>
+              <w:spacing w:line="360" w:lineRule="auto"/>
+              <w:jc w:val="both"/>
+              <w:rPr>
+                <w:rFonts w:ascii="Trebuchet MS" w:cs="Trebuchet MS" w:eastAsia="Trebuchet MS" w:hAnsi="Trebuchet MS"/>
+              </w:rPr>
+            </w:pPr>
+            <w:r>
+              <w:rPr>
+                <w:rFonts w:ascii="Trebuchet MS" w:cs="Trebuchet MS" w:eastAsia="Trebuchet MS" w:hAnsi="Trebuchet MS"/>
+                <w:rtl w:val="0"/>
+              </w:rPr>
+              <w:t xml:space="preserve">S</w:t>
+            </w:r>
+          </w:p>
+        </w:tc>
+        <w:tc>
+          <w:tcPr>
+            <w:tcBorders>
+              <w:top w:color="000000" w:space="0" w:sz="4" w:val="single"/>
+              <w:left w:color="000000" w:space="0" w:sz="4" w:val="single"/>
+              <w:bottom w:color="000000" w:space="0" w:sz="4" w:val="single"/>
+              <w:right w:color="000000" w:space="0" w:sz="4" w:val="single"/>
+            </w:tcBorders>
+            <w:tcMar>
+              <w:top w:w="0.0" w:type="dxa"/>
+              <w:left w:w="108.0" w:type="dxa"/>
+              <w:bottom w:w="0.0" w:type="dxa"/>
+              <w:right w:w="108.0" w:type="dxa"/>
+            </w:tcMar>
+          </w:tcPr>
+          <w:p>
+            <w:pPr>
+              <w:spacing w:line="360" w:lineRule="auto"/>
+              <w:jc w:val="both"/>
+              <w:rPr>
+                <w:rFonts w:ascii="Trebuchet MS" w:cs="Trebuchet MS" w:eastAsia="Trebuchet MS" w:hAnsi="Trebuchet MS"/>
+              </w:rPr>
+            </w:pPr>
+            <w:r>
+              <w:rPr>
+                <w:rtl w:val="0"/>
+              </w:rPr>
+            </w:r>
+          </w:p>
+        </w:tc>
+        <w:tc>
+          <w:tcPr>
+            <w:tcBorders>
+              <w:top w:color="000000" w:space="0" w:sz="4" w:val="single"/>
+              <w:left w:color="000000" w:space="0" w:sz="4" w:val="single"/>
+              <w:bottom w:color="000000" w:space="0" w:sz="4" w:val="single"/>
+              <w:right w:color="000000" w:space="0" w:sz="4" w:val="single"/>
+            </w:tcBorders>
+            <w:tcMar>
+              <w:top w:w="0.0" w:type="dxa"/>
+              <w:left w:w="108.0" w:type="dxa"/>
+              <w:bottom w:w="0.0" w:type="dxa"/>
+              <w:right w:w="108.0" w:type="dxa"/>
+            </w:tcMar>
+          </w:tcPr>
+          <w:p>
+            <w:pPr>
+              <w:spacing w:line="360" w:lineRule="auto"/>
+              <w:jc w:val="both"/>
+              <w:rPr>
+                <w:rFonts w:ascii="Trebuchet MS" w:cs="Trebuchet MS" w:eastAsia="Trebuchet MS" w:hAnsi="Trebuchet MS"/>
+              </w:rPr>
+            </w:pPr>
+            <w:r>
+              <w:rPr>
+                <w:rFonts w:ascii="Trebuchet MS" w:cs="Trebuchet MS" w:eastAsia="Trebuchet MS" w:hAnsi="Trebuchet MS"/>
+                <w:rtl w:val="0"/>
+              </w:rPr>
+              <w:t xml:space="preserve">09/04/2023</w:t>
             </w:r>
           </w:p>
         </w:tc>
@@ -6652,7 +7455,7 @@
                 <w:rFonts w:ascii="Trebuchet MS" w:cs="Trebuchet MS" w:eastAsia="Trebuchet MS" w:hAnsi="Trebuchet MS"/>
                 <w:rtl w:val="0"/>
               </w:rPr>
-              <w:t xml:space="preserve">Int</w:t>
+              <w:t xml:space="preserve">Long</w:t>
             </w:r>
           </w:p>
         </w:tc>
@@ -6716,39 +7519,37 @@
                 <w:rFonts w:ascii="Trebuchet MS" w:cs="Trebuchet MS" w:eastAsia="Trebuchet MS" w:hAnsi="Trebuchet MS"/>
                 <w:rtl w:val="0"/>
               </w:rPr>
-              <w:t xml:space="preserve">N</w:t>
-            </w:r>
-          </w:p>
-        </w:tc>
-        <w:tc>
-          <w:tcPr>
-            <w:tcBorders>
-              <w:top w:color="000000" w:space="0" w:sz="4" w:val="single"/>
-              <w:left w:color="000000" w:space="0" w:sz="4" w:val="single"/>
-              <w:bottom w:color="000000" w:space="0" w:sz="4" w:val="single"/>
-              <w:right w:color="000000" w:space="0" w:sz="4" w:val="single"/>
-            </w:tcBorders>
-            <w:tcMar>
-              <w:top w:w="0.0" w:type="dxa"/>
-              <w:left w:w="108.0" w:type="dxa"/>
-              <w:bottom w:w="0.0" w:type="dxa"/>
-              <w:right w:w="108.0" w:type="dxa"/>
-            </w:tcMar>
-          </w:tcPr>
-          <w:p>
-            <w:pPr>
-              <w:spacing w:line="360" w:lineRule="auto"/>
-              <w:jc w:val="both"/>
-              <w:rPr>
-                <w:rFonts w:ascii="Trebuchet MS" w:cs="Trebuchet MS" w:eastAsia="Trebuchet MS" w:hAnsi="Trebuchet MS"/>
-              </w:rPr>
-            </w:pPr>
-            <w:r>
-              <w:rPr>
-                <w:rFonts w:ascii="Trebuchet MS" w:cs="Trebuchet MS" w:eastAsia="Trebuchet MS" w:hAnsi="Trebuchet MS"/>
-                <w:rtl w:val="0"/>
-              </w:rPr>
-              <w:t xml:space="preserve">FK</w:t>
+              <w:t xml:space="preserve">S</w:t>
+            </w:r>
+          </w:p>
+        </w:tc>
+        <w:tc>
+          <w:tcPr>
+            <w:tcBorders>
+              <w:top w:color="000000" w:space="0" w:sz="4" w:val="single"/>
+              <w:left w:color="000000" w:space="0" w:sz="4" w:val="single"/>
+              <w:bottom w:color="000000" w:space="0" w:sz="4" w:val="single"/>
+              <w:right w:color="000000" w:space="0" w:sz="4" w:val="single"/>
+            </w:tcBorders>
+            <w:tcMar>
+              <w:top w:w="0.0" w:type="dxa"/>
+              <w:left w:w="108.0" w:type="dxa"/>
+              <w:bottom w:w="0.0" w:type="dxa"/>
+              <w:right w:w="108.0" w:type="dxa"/>
+            </w:tcMar>
+          </w:tcPr>
+          <w:p>
+            <w:pPr>
+              <w:spacing w:line="360" w:lineRule="auto"/>
+              <w:jc w:val="both"/>
+              <w:rPr>
+                <w:rFonts w:ascii="Trebuchet MS" w:cs="Trebuchet MS" w:eastAsia="Trebuchet MS" w:hAnsi="Trebuchet MS"/>
+              </w:rPr>
+            </w:pPr>
+            <w:r>
+              <w:rPr>
+                <w:rtl w:val="0"/>
+              </w:rPr>
             </w:r>
           </w:p>
         </w:tc>
@@ -6815,98 +7616,106 @@
             </w:pPr>
             <w:r>
               <w:rPr>
-                <w:rtl w:val="0"/>
-              </w:rPr>
-            </w:r>
-          </w:p>
-        </w:tc>
-        <w:tc>
-          <w:tcPr>
-            <w:tcBorders>
-              <w:top w:color="000000" w:space="0" w:sz="4" w:val="single"/>
-              <w:left w:color="000000" w:space="0" w:sz="4" w:val="single"/>
-              <w:bottom w:color="000000" w:space="0" w:sz="4" w:val="single"/>
-              <w:right w:color="000000" w:space="0" w:sz="4" w:val="single"/>
-            </w:tcBorders>
-            <w:tcMar>
-              <w:top w:w="0.0" w:type="dxa"/>
-              <w:left w:w="108.0" w:type="dxa"/>
-              <w:bottom w:w="0.0" w:type="dxa"/>
-              <w:right w:w="108.0" w:type="dxa"/>
-            </w:tcMar>
-          </w:tcPr>
-          <w:p>
-            <w:pPr>
-              <w:spacing w:line="360" w:lineRule="auto"/>
-              <w:jc w:val="both"/>
-              <w:rPr>
-                <w:rFonts w:ascii="Trebuchet MS" w:cs="Trebuchet MS" w:eastAsia="Trebuchet MS" w:hAnsi="Trebuchet MS"/>
-              </w:rPr>
-            </w:pPr>
-            <w:r>
-              <w:rPr>
-                <w:rtl w:val="0"/>
-              </w:rPr>
-            </w:r>
-          </w:p>
-        </w:tc>
-        <w:tc>
-          <w:tcPr>
-            <w:tcBorders>
-              <w:top w:color="000000" w:space="0" w:sz="4" w:val="single"/>
-              <w:left w:color="000000" w:space="0" w:sz="4" w:val="single"/>
-              <w:bottom w:color="000000" w:space="0" w:sz="4" w:val="single"/>
-              <w:right w:color="000000" w:space="0" w:sz="4" w:val="single"/>
-            </w:tcBorders>
-            <w:tcMar>
-              <w:top w:w="0.0" w:type="dxa"/>
-              <w:left w:w="108.0" w:type="dxa"/>
-              <w:bottom w:w="0.0" w:type="dxa"/>
-              <w:right w:w="108.0" w:type="dxa"/>
-            </w:tcMar>
-          </w:tcPr>
-          <w:p>
-            <w:pPr>
-              <w:spacing w:line="360" w:lineRule="auto"/>
-              <w:jc w:val="both"/>
-              <w:rPr>
-                <w:rFonts w:ascii="Trebuchet MS" w:cs="Trebuchet MS" w:eastAsia="Trebuchet MS" w:hAnsi="Trebuchet MS"/>
-              </w:rPr>
-            </w:pPr>
-            <w:r>
-              <w:rPr>
-                <w:rtl w:val="0"/>
-              </w:rPr>
-            </w:r>
-          </w:p>
-        </w:tc>
-        <w:tc>
-          <w:tcPr>
-            <w:tcBorders>
-              <w:top w:color="000000" w:space="0" w:sz="4" w:val="single"/>
-              <w:left w:color="000000" w:space="0" w:sz="4" w:val="single"/>
-              <w:bottom w:color="000000" w:space="0" w:sz="4" w:val="single"/>
-              <w:right w:color="000000" w:space="0" w:sz="4" w:val="single"/>
-            </w:tcBorders>
-            <w:tcMar>
-              <w:top w:w="0.0" w:type="dxa"/>
-              <w:left w:w="108.0" w:type="dxa"/>
-              <w:bottom w:w="0.0" w:type="dxa"/>
-              <w:right w:w="108.0" w:type="dxa"/>
-            </w:tcMar>
-          </w:tcPr>
-          <w:p>
-            <w:pPr>
-              <w:spacing w:line="360" w:lineRule="auto"/>
-              <w:jc w:val="both"/>
-              <w:rPr>
-                <w:rFonts w:ascii="Trebuchet MS" w:cs="Trebuchet MS" w:eastAsia="Trebuchet MS" w:hAnsi="Trebuchet MS"/>
-              </w:rPr>
-            </w:pPr>
-            <w:r>
-              <w:rPr>
-                <w:rtl w:val="0"/>
-              </w:rPr>
+                <w:rFonts w:ascii="Trebuchet MS" w:cs="Trebuchet MS" w:eastAsia="Trebuchet MS" w:hAnsi="Trebuchet MS"/>
+                <w:rtl w:val="0"/>
+              </w:rPr>
+              <w:t xml:space="preserve">Regiao</w:t>
+            </w:r>
+          </w:p>
+        </w:tc>
+        <w:tc>
+          <w:tcPr>
+            <w:tcBorders>
+              <w:top w:color="000000" w:space="0" w:sz="4" w:val="single"/>
+              <w:left w:color="000000" w:space="0" w:sz="4" w:val="single"/>
+              <w:bottom w:color="000000" w:space="0" w:sz="4" w:val="single"/>
+              <w:right w:color="000000" w:space="0" w:sz="4" w:val="single"/>
+            </w:tcBorders>
+            <w:tcMar>
+              <w:top w:w="0.0" w:type="dxa"/>
+              <w:left w:w="108.0" w:type="dxa"/>
+              <w:bottom w:w="0.0" w:type="dxa"/>
+              <w:right w:w="108.0" w:type="dxa"/>
+            </w:tcMar>
+          </w:tcPr>
+          <w:p>
+            <w:pPr>
+              <w:spacing w:line="360" w:lineRule="auto"/>
+              <w:jc w:val="both"/>
+              <w:rPr>
+                <w:rFonts w:ascii="Trebuchet MS" w:cs="Trebuchet MS" w:eastAsia="Trebuchet MS" w:hAnsi="Trebuchet MS"/>
+              </w:rPr>
+            </w:pPr>
+            <w:r>
+              <w:rPr>
+                <w:rFonts w:ascii="Trebuchet MS" w:cs="Trebuchet MS" w:eastAsia="Trebuchet MS" w:hAnsi="Trebuchet MS"/>
+                <w:rtl w:val="0"/>
+              </w:rPr>
+              <w:t xml:space="preserve">String</w:t>
+            </w:r>
+          </w:p>
+        </w:tc>
+        <w:tc>
+          <w:tcPr>
+            <w:tcBorders>
+              <w:top w:color="000000" w:space="0" w:sz="4" w:val="single"/>
+              <w:left w:color="000000" w:space="0" w:sz="4" w:val="single"/>
+              <w:bottom w:color="000000" w:space="0" w:sz="4" w:val="single"/>
+              <w:right w:color="000000" w:space="0" w:sz="4" w:val="single"/>
+            </w:tcBorders>
+            <w:tcMar>
+              <w:top w:w="0.0" w:type="dxa"/>
+              <w:left w:w="108.0" w:type="dxa"/>
+              <w:bottom w:w="0.0" w:type="dxa"/>
+              <w:right w:w="108.0" w:type="dxa"/>
+            </w:tcMar>
+          </w:tcPr>
+          <w:p>
+            <w:pPr>
+              <w:spacing w:line="360" w:lineRule="auto"/>
+              <w:jc w:val="both"/>
+              <w:rPr>
+                <w:rFonts w:ascii="Trebuchet MS" w:cs="Trebuchet MS" w:eastAsia="Trebuchet MS" w:hAnsi="Trebuchet MS"/>
+              </w:rPr>
+            </w:pPr>
+            <w:r>
+              <w:rPr>
+                <w:rFonts w:ascii="Trebuchet MS" w:cs="Trebuchet MS" w:eastAsia="Trebuchet MS" w:hAnsi="Trebuchet MS"/>
+                <w:rtl w:val="0"/>
+              </w:rPr>
+              <w:t xml:space="preserve">50</w:t>
+            </w:r>
+          </w:p>
+        </w:tc>
+        <w:tc>
+          <w:tcPr>
+            <w:tcBorders>
+              <w:top w:color="000000" w:space="0" w:sz="4" w:val="single"/>
+              <w:left w:color="000000" w:space="0" w:sz="4" w:val="single"/>
+              <w:bottom w:color="000000" w:space="0" w:sz="4" w:val="single"/>
+              <w:right w:color="000000" w:space="0" w:sz="4" w:val="single"/>
+            </w:tcBorders>
+            <w:tcMar>
+              <w:top w:w="0.0" w:type="dxa"/>
+              <w:left w:w="108.0" w:type="dxa"/>
+              <w:bottom w:w="0.0" w:type="dxa"/>
+              <w:right w:w="108.0" w:type="dxa"/>
+            </w:tcMar>
+          </w:tcPr>
+          <w:p>
+            <w:pPr>
+              <w:spacing w:line="360" w:lineRule="auto"/>
+              <w:jc w:val="both"/>
+              <w:rPr>
+                <w:rFonts w:ascii="Trebuchet MS" w:cs="Trebuchet MS" w:eastAsia="Trebuchet MS" w:hAnsi="Trebuchet MS"/>
+              </w:rPr>
+            </w:pPr>
+            <w:r>
+              <w:rPr>
+                <w:rFonts w:ascii="Trebuchet MS" w:cs="Trebuchet MS" w:eastAsia="Trebuchet MS" w:hAnsi="Trebuchet MS"/>
+                <w:rtl w:val="0"/>
+              </w:rPr>
+              <w:t xml:space="preserve">S</w:t>
             </w:r>
           </w:p>
         </w:tc>
@@ -7001,98 +7810,106 @@
             </w:pPr>
             <w:r>
               <w:rPr>
-                <w:rtl w:val="0"/>
-              </w:rPr>
-            </w:r>
-          </w:p>
-        </w:tc>
-        <w:tc>
-          <w:tcPr>
-            <w:tcBorders>
-              <w:top w:color="000000" w:space="0" w:sz="4" w:val="single"/>
-              <w:left w:color="000000" w:space="0" w:sz="4" w:val="single"/>
-              <w:bottom w:color="000000" w:space="0" w:sz="4" w:val="single"/>
-              <w:right w:color="000000" w:space="0" w:sz="4" w:val="single"/>
-            </w:tcBorders>
-            <w:tcMar>
-              <w:top w:w="0.0" w:type="dxa"/>
-              <w:left w:w="108.0" w:type="dxa"/>
-              <w:bottom w:w="0.0" w:type="dxa"/>
-              <w:right w:w="108.0" w:type="dxa"/>
-            </w:tcMar>
-          </w:tcPr>
-          <w:p>
-            <w:pPr>
-              <w:spacing w:line="360" w:lineRule="auto"/>
-              <w:jc w:val="both"/>
-              <w:rPr>
-                <w:rFonts w:ascii="Trebuchet MS" w:cs="Trebuchet MS" w:eastAsia="Trebuchet MS" w:hAnsi="Trebuchet MS"/>
-              </w:rPr>
-            </w:pPr>
-            <w:r>
-              <w:rPr>
-                <w:rtl w:val="0"/>
-              </w:rPr>
-            </w:r>
-          </w:p>
-        </w:tc>
-        <w:tc>
-          <w:tcPr>
-            <w:tcBorders>
-              <w:top w:color="000000" w:space="0" w:sz="4" w:val="single"/>
-              <w:left w:color="000000" w:space="0" w:sz="4" w:val="single"/>
-              <w:bottom w:color="000000" w:space="0" w:sz="4" w:val="single"/>
-              <w:right w:color="000000" w:space="0" w:sz="4" w:val="single"/>
-            </w:tcBorders>
-            <w:tcMar>
-              <w:top w:w="0.0" w:type="dxa"/>
-              <w:left w:w="108.0" w:type="dxa"/>
-              <w:bottom w:w="0.0" w:type="dxa"/>
-              <w:right w:w="108.0" w:type="dxa"/>
-            </w:tcMar>
-          </w:tcPr>
-          <w:p>
-            <w:pPr>
-              <w:spacing w:line="360" w:lineRule="auto"/>
-              <w:jc w:val="both"/>
-              <w:rPr>
-                <w:rFonts w:ascii="Trebuchet MS" w:cs="Trebuchet MS" w:eastAsia="Trebuchet MS" w:hAnsi="Trebuchet MS"/>
-              </w:rPr>
-            </w:pPr>
-            <w:r>
-              <w:rPr>
-                <w:rtl w:val="0"/>
-              </w:rPr>
-            </w:r>
-          </w:p>
-        </w:tc>
-        <w:tc>
-          <w:tcPr>
-            <w:tcBorders>
-              <w:top w:color="000000" w:space="0" w:sz="4" w:val="single"/>
-              <w:left w:color="000000" w:space="0" w:sz="4" w:val="single"/>
-              <w:bottom w:color="000000" w:space="0" w:sz="4" w:val="single"/>
-              <w:right w:color="000000" w:space="0" w:sz="4" w:val="single"/>
-            </w:tcBorders>
-            <w:tcMar>
-              <w:top w:w="0.0" w:type="dxa"/>
-              <w:left w:w="108.0" w:type="dxa"/>
-              <w:bottom w:w="0.0" w:type="dxa"/>
-              <w:right w:w="108.0" w:type="dxa"/>
-            </w:tcMar>
-          </w:tcPr>
-          <w:p>
-            <w:pPr>
-              <w:spacing w:line="360" w:lineRule="auto"/>
-              <w:jc w:val="both"/>
-              <w:rPr>
-                <w:rFonts w:ascii="Trebuchet MS" w:cs="Trebuchet MS" w:eastAsia="Trebuchet MS" w:hAnsi="Trebuchet MS"/>
-              </w:rPr>
-            </w:pPr>
-            <w:r>
-              <w:rPr>
-                <w:rtl w:val="0"/>
-              </w:rPr>
+                <w:rFonts w:ascii="Trebuchet MS" w:cs="Trebuchet MS" w:eastAsia="Trebuchet MS" w:hAnsi="Trebuchet MS"/>
+                <w:rtl w:val="0"/>
+              </w:rPr>
+              <w:t xml:space="preserve">nome</w:t>
+            </w:r>
+          </w:p>
+        </w:tc>
+        <w:tc>
+          <w:tcPr>
+            <w:tcBorders>
+              <w:top w:color="000000" w:space="0" w:sz="4" w:val="single"/>
+              <w:left w:color="000000" w:space="0" w:sz="4" w:val="single"/>
+              <w:bottom w:color="000000" w:space="0" w:sz="4" w:val="single"/>
+              <w:right w:color="000000" w:space="0" w:sz="4" w:val="single"/>
+            </w:tcBorders>
+            <w:tcMar>
+              <w:top w:w="0.0" w:type="dxa"/>
+              <w:left w:w="108.0" w:type="dxa"/>
+              <w:bottom w:w="0.0" w:type="dxa"/>
+              <w:right w:w="108.0" w:type="dxa"/>
+            </w:tcMar>
+          </w:tcPr>
+          <w:p>
+            <w:pPr>
+              <w:spacing w:line="360" w:lineRule="auto"/>
+              <w:jc w:val="both"/>
+              <w:rPr>
+                <w:rFonts w:ascii="Trebuchet MS" w:cs="Trebuchet MS" w:eastAsia="Trebuchet MS" w:hAnsi="Trebuchet MS"/>
+              </w:rPr>
+            </w:pPr>
+            <w:r>
+              <w:rPr>
+                <w:rFonts w:ascii="Trebuchet MS" w:cs="Trebuchet MS" w:eastAsia="Trebuchet MS" w:hAnsi="Trebuchet MS"/>
+                <w:rtl w:val="0"/>
+              </w:rPr>
+              <w:t xml:space="preserve">String</w:t>
+            </w:r>
+          </w:p>
+        </w:tc>
+        <w:tc>
+          <w:tcPr>
+            <w:tcBorders>
+              <w:top w:color="000000" w:space="0" w:sz="4" w:val="single"/>
+              <w:left w:color="000000" w:space="0" w:sz="4" w:val="single"/>
+              <w:bottom w:color="000000" w:space="0" w:sz="4" w:val="single"/>
+              <w:right w:color="000000" w:space="0" w:sz="4" w:val="single"/>
+            </w:tcBorders>
+            <w:tcMar>
+              <w:top w:w="0.0" w:type="dxa"/>
+              <w:left w:w="108.0" w:type="dxa"/>
+              <w:bottom w:w="0.0" w:type="dxa"/>
+              <w:right w:w="108.0" w:type="dxa"/>
+            </w:tcMar>
+          </w:tcPr>
+          <w:p>
+            <w:pPr>
+              <w:spacing w:line="360" w:lineRule="auto"/>
+              <w:jc w:val="both"/>
+              <w:rPr>
+                <w:rFonts w:ascii="Trebuchet MS" w:cs="Trebuchet MS" w:eastAsia="Trebuchet MS" w:hAnsi="Trebuchet MS"/>
+              </w:rPr>
+            </w:pPr>
+            <w:r>
+              <w:rPr>
+                <w:rFonts w:ascii="Trebuchet MS" w:cs="Trebuchet MS" w:eastAsia="Trebuchet MS" w:hAnsi="Trebuchet MS"/>
+                <w:rtl w:val="0"/>
+              </w:rPr>
+              <w:t xml:space="preserve">50</w:t>
+            </w:r>
+          </w:p>
+        </w:tc>
+        <w:tc>
+          <w:tcPr>
+            <w:tcBorders>
+              <w:top w:color="000000" w:space="0" w:sz="4" w:val="single"/>
+              <w:left w:color="000000" w:space="0" w:sz="4" w:val="single"/>
+              <w:bottom w:color="000000" w:space="0" w:sz="4" w:val="single"/>
+              <w:right w:color="000000" w:space="0" w:sz="4" w:val="single"/>
+            </w:tcBorders>
+            <w:tcMar>
+              <w:top w:w="0.0" w:type="dxa"/>
+              <w:left w:w="108.0" w:type="dxa"/>
+              <w:bottom w:w="0.0" w:type="dxa"/>
+              <w:right w:w="108.0" w:type="dxa"/>
+            </w:tcMar>
+          </w:tcPr>
+          <w:p>
+            <w:pPr>
+              <w:spacing w:line="360" w:lineRule="auto"/>
+              <w:jc w:val="both"/>
+              <w:rPr>
+                <w:rFonts w:ascii="Trebuchet MS" w:cs="Trebuchet MS" w:eastAsia="Trebuchet MS" w:hAnsi="Trebuchet MS"/>
+              </w:rPr>
+            </w:pPr>
+            <w:r>
+              <w:rPr>
+                <w:rFonts w:ascii="Trebuchet MS" w:cs="Trebuchet MS" w:eastAsia="Trebuchet MS" w:hAnsi="Trebuchet MS"/>
+                <w:rtl w:val="0"/>
+              </w:rPr>
+              <w:t xml:space="preserve">S</w:t>
             </w:r>
           </w:p>
         </w:tc>
@@ -7187,128 +8004,132 @@
             </w:pPr>
             <w:r>
               <w:rPr>
-                <w:rtl w:val="0"/>
-              </w:rPr>
-            </w:r>
-          </w:p>
-        </w:tc>
-        <w:tc>
-          <w:tcPr>
-            <w:tcBorders>
-              <w:top w:color="000000" w:space="0" w:sz="4" w:val="single"/>
-              <w:left w:color="000000" w:space="0" w:sz="4" w:val="single"/>
-              <w:bottom w:color="000000" w:space="0" w:sz="4" w:val="single"/>
-              <w:right w:color="000000" w:space="0" w:sz="4" w:val="single"/>
-            </w:tcBorders>
-            <w:tcMar>
-              <w:top w:w="0.0" w:type="dxa"/>
-              <w:left w:w="108.0" w:type="dxa"/>
-              <w:bottom w:w="0.0" w:type="dxa"/>
-              <w:right w:w="108.0" w:type="dxa"/>
-            </w:tcMar>
-          </w:tcPr>
-          <w:p>
-            <w:pPr>
-              <w:spacing w:line="360" w:lineRule="auto"/>
-              <w:jc w:val="both"/>
-              <w:rPr>
-                <w:rFonts w:ascii="Trebuchet MS" w:cs="Trebuchet MS" w:eastAsia="Trebuchet MS" w:hAnsi="Trebuchet MS"/>
-              </w:rPr>
-            </w:pPr>
-            <w:r>
-              <w:rPr>
-                <w:rtl w:val="0"/>
-              </w:rPr>
-            </w:r>
-          </w:p>
-        </w:tc>
-        <w:tc>
-          <w:tcPr>
-            <w:tcBorders>
-              <w:top w:color="000000" w:space="0" w:sz="4" w:val="single"/>
-              <w:left w:color="000000" w:space="0" w:sz="4" w:val="single"/>
-              <w:bottom w:color="000000" w:space="0" w:sz="4" w:val="single"/>
-              <w:right w:color="000000" w:space="0" w:sz="4" w:val="single"/>
-            </w:tcBorders>
-            <w:tcMar>
-              <w:top w:w="0.0" w:type="dxa"/>
-              <w:left w:w="108.0" w:type="dxa"/>
-              <w:bottom w:w="0.0" w:type="dxa"/>
-              <w:right w:w="108.0" w:type="dxa"/>
-            </w:tcMar>
-          </w:tcPr>
-          <w:p>
-            <w:pPr>
-              <w:spacing w:line="360" w:lineRule="auto"/>
-              <w:jc w:val="both"/>
-              <w:rPr>
-                <w:rFonts w:ascii="Trebuchet MS" w:cs="Trebuchet MS" w:eastAsia="Trebuchet MS" w:hAnsi="Trebuchet MS"/>
-              </w:rPr>
-            </w:pPr>
-            <w:r>
-              <w:rPr>
-                <w:rtl w:val="0"/>
-              </w:rPr>
-            </w:r>
-          </w:p>
-        </w:tc>
-        <w:tc>
-          <w:tcPr>
-            <w:tcBorders>
-              <w:top w:color="000000" w:space="0" w:sz="4" w:val="single"/>
-              <w:left w:color="000000" w:space="0" w:sz="4" w:val="single"/>
-              <w:bottom w:color="000000" w:space="0" w:sz="4" w:val="single"/>
-              <w:right w:color="000000" w:space="0" w:sz="4" w:val="single"/>
-            </w:tcBorders>
-            <w:tcMar>
-              <w:top w:w="0.0" w:type="dxa"/>
-              <w:left w:w="108.0" w:type="dxa"/>
-              <w:bottom w:w="0.0" w:type="dxa"/>
-              <w:right w:w="108.0" w:type="dxa"/>
-            </w:tcMar>
-          </w:tcPr>
-          <w:p>
-            <w:pPr>
-              <w:spacing w:line="360" w:lineRule="auto"/>
-              <w:jc w:val="both"/>
-              <w:rPr>
-                <w:rFonts w:ascii="Trebuchet MS" w:cs="Trebuchet MS" w:eastAsia="Trebuchet MS" w:hAnsi="Trebuchet MS"/>
-              </w:rPr>
-            </w:pPr>
-            <w:r>
-              <w:rPr>
-                <w:rtl w:val="0"/>
-              </w:rPr>
-            </w:r>
-          </w:p>
-        </w:tc>
-        <w:tc>
-          <w:tcPr>
-            <w:tcBorders>
-              <w:top w:color="000000" w:space="0" w:sz="4" w:val="single"/>
-              <w:left w:color="000000" w:space="0" w:sz="4" w:val="single"/>
-              <w:bottom w:color="000000" w:space="0" w:sz="4" w:val="single"/>
-              <w:right w:color="000000" w:space="0" w:sz="4" w:val="single"/>
-            </w:tcBorders>
-            <w:tcMar>
-              <w:top w:w="0.0" w:type="dxa"/>
-              <w:left w:w="108.0" w:type="dxa"/>
-              <w:bottom w:w="0.0" w:type="dxa"/>
-              <w:right w:w="108.0" w:type="dxa"/>
-            </w:tcMar>
-          </w:tcPr>
-          <w:p>
-            <w:pPr>
-              <w:spacing w:line="360" w:lineRule="auto"/>
-              <w:jc w:val="both"/>
-              <w:rPr>
-                <w:rFonts w:ascii="Trebuchet MS" w:cs="Trebuchet MS" w:eastAsia="Trebuchet MS" w:hAnsi="Trebuchet MS"/>
-              </w:rPr>
-            </w:pPr>
-            <w:r>
-              <w:rPr>
-                <w:rtl w:val="0"/>
-              </w:rPr>
+                <w:rFonts w:ascii="Trebuchet MS" w:cs="Trebuchet MS" w:eastAsia="Trebuchet MS" w:hAnsi="Trebuchet MS"/>
+                <w:rtl w:val="0"/>
+              </w:rPr>
+              <w:t xml:space="preserve">plantacao</w:t>
+            </w:r>
+          </w:p>
+        </w:tc>
+        <w:tc>
+          <w:tcPr>
+            <w:tcBorders>
+              <w:top w:color="000000" w:space="0" w:sz="4" w:val="single"/>
+              <w:left w:color="000000" w:space="0" w:sz="4" w:val="single"/>
+              <w:bottom w:color="000000" w:space="0" w:sz="4" w:val="single"/>
+              <w:right w:color="000000" w:space="0" w:sz="4" w:val="single"/>
+            </w:tcBorders>
+            <w:tcMar>
+              <w:top w:w="0.0" w:type="dxa"/>
+              <w:left w:w="108.0" w:type="dxa"/>
+              <w:bottom w:w="0.0" w:type="dxa"/>
+              <w:right w:w="108.0" w:type="dxa"/>
+            </w:tcMar>
+          </w:tcPr>
+          <w:p>
+            <w:pPr>
+              <w:spacing w:line="360" w:lineRule="auto"/>
+              <w:jc w:val="both"/>
+              <w:rPr>
+                <w:rFonts w:ascii="Trebuchet MS" w:cs="Trebuchet MS" w:eastAsia="Trebuchet MS" w:hAnsi="Trebuchet MS"/>
+              </w:rPr>
+            </w:pPr>
+            <w:r>
+              <w:rPr>
+                <w:rtl w:val="0"/>
+              </w:rPr>
+            </w:r>
+          </w:p>
+        </w:tc>
+        <w:tc>
+          <w:tcPr>
+            <w:tcBorders>
+              <w:top w:color="000000" w:space="0" w:sz="4" w:val="single"/>
+              <w:left w:color="000000" w:space="0" w:sz="4" w:val="single"/>
+              <w:bottom w:color="000000" w:space="0" w:sz="4" w:val="single"/>
+              <w:right w:color="000000" w:space="0" w:sz="4" w:val="single"/>
+            </w:tcBorders>
+            <w:tcMar>
+              <w:top w:w="0.0" w:type="dxa"/>
+              <w:left w:w="108.0" w:type="dxa"/>
+              <w:bottom w:w="0.0" w:type="dxa"/>
+              <w:right w:w="108.0" w:type="dxa"/>
+            </w:tcMar>
+          </w:tcPr>
+          <w:p>
+            <w:pPr>
+              <w:spacing w:line="360" w:lineRule="auto"/>
+              <w:jc w:val="both"/>
+              <w:rPr>
+                <w:rFonts w:ascii="Trebuchet MS" w:cs="Trebuchet MS" w:eastAsia="Trebuchet MS" w:hAnsi="Trebuchet MS"/>
+              </w:rPr>
+            </w:pPr>
+            <w:r>
+              <w:rPr>
+                <w:rtl w:val="0"/>
+              </w:rPr>
+            </w:r>
+          </w:p>
+        </w:tc>
+        <w:tc>
+          <w:tcPr>
+            <w:tcBorders>
+              <w:top w:color="000000" w:space="0" w:sz="4" w:val="single"/>
+              <w:left w:color="000000" w:space="0" w:sz="4" w:val="single"/>
+              <w:bottom w:color="000000" w:space="0" w:sz="4" w:val="single"/>
+              <w:right w:color="000000" w:space="0" w:sz="4" w:val="single"/>
+            </w:tcBorders>
+            <w:tcMar>
+              <w:top w:w="0.0" w:type="dxa"/>
+              <w:left w:w="108.0" w:type="dxa"/>
+              <w:bottom w:w="0.0" w:type="dxa"/>
+              <w:right w:w="108.0" w:type="dxa"/>
+            </w:tcMar>
+          </w:tcPr>
+          <w:p>
+            <w:pPr>
+              <w:spacing w:line="360" w:lineRule="auto"/>
+              <w:jc w:val="both"/>
+              <w:rPr>
+                <w:rFonts w:ascii="Trebuchet MS" w:cs="Trebuchet MS" w:eastAsia="Trebuchet MS" w:hAnsi="Trebuchet MS"/>
+              </w:rPr>
+            </w:pPr>
+            <w:r>
+              <w:rPr>
+                <w:rtl w:val="0"/>
+              </w:rPr>
+            </w:r>
+          </w:p>
+        </w:tc>
+        <w:tc>
+          <w:tcPr>
+            <w:tcBorders>
+              <w:top w:color="000000" w:space="0" w:sz="4" w:val="single"/>
+              <w:left w:color="000000" w:space="0" w:sz="4" w:val="single"/>
+              <w:bottom w:color="000000" w:space="0" w:sz="4" w:val="single"/>
+              <w:right w:color="000000" w:space="0" w:sz="4" w:val="single"/>
+            </w:tcBorders>
+            <w:tcMar>
+              <w:top w:w="0.0" w:type="dxa"/>
+              <w:left w:w="108.0" w:type="dxa"/>
+              <w:bottom w:w="0.0" w:type="dxa"/>
+              <w:right w:w="108.0" w:type="dxa"/>
+            </w:tcMar>
+          </w:tcPr>
+          <w:p>
+            <w:pPr>
+              <w:spacing w:line="360" w:lineRule="auto"/>
+              <w:jc w:val="both"/>
+              <w:rPr>
+                <w:rFonts w:ascii="Trebuchet MS" w:cs="Trebuchet MS" w:eastAsia="Trebuchet MS" w:hAnsi="Trebuchet MS"/>
+              </w:rPr>
+            </w:pPr>
+            <w:r>
+              <w:rPr>
+                <w:rFonts w:ascii="Trebuchet MS" w:cs="Trebuchet MS" w:eastAsia="Trebuchet MS" w:hAnsi="Trebuchet MS"/>
+                <w:rtl w:val="0"/>
+              </w:rPr>
+              <w:t xml:space="preserve">FK</w:t>
             </w:r>
           </w:p>
         </w:tc>
@@ -7403,7 +8224,7 @@
           <w:rFonts w:ascii="Trebuchet MS" w:cs="Trebuchet MS" w:eastAsia="Trebuchet MS" w:hAnsi="Trebuchet MS"/>
           <w:rtl w:val="0"/>
         </w:rPr>
-        <w:t xml:space="preserve">RF07 – O usuário Comum pode registrar novas plantações</w:t>
+        <w:t xml:space="preserve">RF07 – O usuário Comum pode cadastrar rotinas de irrigação</w:t>
       </w:r>
     </w:p>
     <w:tbl>
@@ -7684,7 +8505,7 @@
                 <w:rFonts w:ascii="Trebuchet MS" w:cs="Trebuchet MS" w:eastAsia="Trebuchet MS" w:hAnsi="Trebuchet MS"/>
                 <w:rtl w:val="0"/>
               </w:rPr>
-              <w:t xml:space="preserve">Id_plantação</w:t>
+              <w:t xml:space="preserve">Id</w:t>
             </w:r>
           </w:p>
         </w:tc>
@@ -7716,7 +8537,7 @@
                 <w:rFonts w:ascii="Trebuchet MS" w:cs="Trebuchet MS" w:eastAsia="Trebuchet MS" w:hAnsi="Trebuchet MS"/>
                 <w:rtl w:val="0"/>
               </w:rPr>
-              <w:t xml:space="preserve">Int</w:t>
+              <w:t xml:space="preserve">Long</w:t>
             </w:r>
           </w:p>
         </w:tc>
@@ -7883,7 +8704,7 @@
                 <w:rFonts w:ascii="Trebuchet MS" w:cs="Trebuchet MS" w:eastAsia="Trebuchet MS" w:hAnsi="Trebuchet MS"/>
                 <w:rtl w:val="0"/>
               </w:rPr>
-              <w:t xml:space="preserve">Nome_Plantação</w:t>
+              <w:t xml:space="preserve">nome</w:t>
             </w:r>
           </w:p>
         </w:tc>
@@ -8081,7 +8902,7 @@
                 <w:rFonts w:ascii="Trebuchet MS" w:cs="Trebuchet MS" w:eastAsia="Trebuchet MS" w:hAnsi="Trebuchet MS"/>
                 <w:rtl w:val="0"/>
               </w:rPr>
-              <w:t xml:space="preserve">Perido_de_colheita</w:t>
+              <w:t xml:space="preserve">id_plantacao</w:t>
             </w:r>
           </w:p>
         </w:tc>
@@ -8113,7 +8934,7 @@
                 <w:rFonts w:ascii="Trebuchet MS" w:cs="Trebuchet MS" w:eastAsia="Trebuchet MS" w:hAnsi="Trebuchet MS"/>
                 <w:rtl w:val="0"/>
               </w:rPr>
-              <w:t xml:space="preserve">String</w:t>
+              <w:t xml:space="preserve">Long</w:t>
             </w:r>
           </w:p>
         </w:tc>
@@ -8145,7 +8966,7 @@
                 <w:rFonts w:ascii="Trebuchet MS" w:cs="Trebuchet MS" w:eastAsia="Trebuchet MS" w:hAnsi="Trebuchet MS"/>
                 <w:rtl w:val="0"/>
               </w:rPr>
-              <w:t xml:space="preserve">100</w:t>
+              <w:t xml:space="preserve">30</w:t>
             </w:r>
           </w:p>
         </w:tc>
@@ -8209,7 +9030,7 @@
                 <w:rFonts w:ascii="Trebuchet MS" w:cs="Trebuchet MS" w:eastAsia="Trebuchet MS" w:hAnsi="Trebuchet MS"/>
                 <w:rtl w:val="0"/>
               </w:rPr>
-              <w:t xml:space="preserve">-</w:t>
+              <w:t xml:space="preserve">FK</w:t>
             </w:r>
           </w:p>
         </w:tc>
@@ -8241,7 +9062,7 @@
                 <w:rFonts w:ascii="Trebuchet MS" w:cs="Trebuchet MS" w:eastAsia="Trebuchet MS" w:hAnsi="Trebuchet MS"/>
                 <w:rtl w:val="0"/>
               </w:rPr>
-              <w:t xml:space="preserve">Verão</w:t>
+              <w:t xml:space="preserve">34</w:t>
             </w:r>
           </w:p>
         </w:tc>
@@ -8279,7 +9100,7 @@
                 <w:rFonts w:ascii="Trebuchet MS" w:cs="Trebuchet MS" w:eastAsia="Trebuchet MS" w:hAnsi="Trebuchet MS"/>
                 <w:rtl w:val="0"/>
               </w:rPr>
-              <w:t xml:space="preserve">Qtd_agua_ano</w:t>
+              <w:t xml:space="preserve">frequencia</w:t>
             </w:r>
           </w:p>
         </w:tc>
@@ -8311,7 +9132,7 @@
                 <w:rFonts w:ascii="Trebuchet MS" w:cs="Trebuchet MS" w:eastAsia="Trebuchet MS" w:hAnsi="Trebuchet MS"/>
                 <w:rtl w:val="0"/>
               </w:rPr>
-              <w:t xml:space="preserve">Int</w:t>
+              <w:t xml:space="preserve">String</w:t>
             </w:r>
           </w:p>
         </w:tc>
@@ -8439,7 +9260,7 @@
                 <w:rFonts w:ascii="Trebuchet MS" w:cs="Trebuchet MS" w:eastAsia="Trebuchet MS" w:hAnsi="Trebuchet MS"/>
                 <w:rtl w:val="0"/>
               </w:rPr>
-              <w:t xml:space="preserve">1.345mm</w:t>
+              <w:t xml:space="preserve">Diario</w:t>
             </w:r>
           </w:p>
         </w:tc>
@@ -8477,7 +9298,7 @@
                 <w:rFonts w:ascii="Trebuchet MS" w:cs="Trebuchet MS" w:eastAsia="Trebuchet MS" w:hAnsi="Trebuchet MS"/>
                 <w:rtl w:val="0"/>
               </w:rPr>
-              <w:t xml:space="preserve">Qtd_pesticida_ano</w:t>
+              <w:t xml:space="preserve">aprovacao</w:t>
             </w:r>
           </w:p>
         </w:tc>
@@ -8509,7 +9330,7 @@
                 <w:rFonts w:ascii="Trebuchet MS" w:cs="Trebuchet MS" w:eastAsia="Trebuchet MS" w:hAnsi="Trebuchet MS"/>
                 <w:rtl w:val="0"/>
               </w:rPr>
-              <w:t xml:space="preserve">int</w:t>
+              <w:t xml:space="preserve">Boolean</w:t>
             </w:r>
           </w:p>
         </w:tc>
@@ -8637,7 +9458,7 @@
                 <w:rFonts w:ascii="Trebuchet MS" w:cs="Trebuchet MS" w:eastAsia="Trebuchet MS" w:hAnsi="Trebuchet MS"/>
                 <w:rtl w:val="0"/>
               </w:rPr>
-              <w:t xml:space="preserve">0.145mm</w:t>
+              <w:t xml:space="preserve">true</w:t>
             </w:r>
           </w:p>
         </w:tc>
@@ -8675,7 +9496,7 @@
                 <w:rFonts w:ascii="Trebuchet MS" w:cs="Trebuchet MS" w:eastAsia="Trebuchet MS" w:hAnsi="Trebuchet MS"/>
                 <w:rtl w:val="0"/>
               </w:rPr>
-              <w:t xml:space="preserve">area_m2</w:t>
+              <w:t xml:space="preserve">ativacao</w:t>
             </w:r>
           </w:p>
         </w:tc>
@@ -8707,7 +9528,7 @@
                 <w:rFonts w:ascii="Trebuchet MS" w:cs="Trebuchet MS" w:eastAsia="Trebuchet MS" w:hAnsi="Trebuchet MS"/>
                 <w:rtl w:val="0"/>
               </w:rPr>
-              <w:t xml:space="preserve">int</w:t>
+              <w:t xml:space="preserve">Boolean</w:t>
             </w:r>
           </w:p>
         </w:tc>
@@ -8833,7 +9654,397 @@
                 <w:rFonts w:ascii="Trebuchet MS" w:cs="Trebuchet MS" w:eastAsia="Trebuchet MS" w:hAnsi="Trebuchet MS"/>
                 <w:rtl w:val="0"/>
               </w:rPr>
-              <w:t xml:space="preserve">32</w:t>
+              <w:t xml:space="preserve">true</w:t>
+            </w:r>
+          </w:p>
+        </w:tc>
+      </w:tr>
+      <w:tr>
+        <w:trPr>
+          <w:cantSplit w:val="0"/>
+          <w:tblHeader w:val="0"/>
+        </w:trPr>
+        <w:tc>
+          <w:tcPr>
+            <w:tcBorders>
+              <w:top w:color="000000" w:space="0" w:sz="4" w:val="single"/>
+              <w:left w:color="000000" w:space="0" w:sz="4" w:val="single"/>
+              <w:bottom w:color="000000" w:space="0" w:sz="4" w:val="single"/>
+              <w:right w:color="000000" w:space="0" w:sz="4" w:val="single"/>
+            </w:tcBorders>
+            <w:tcMar>
+              <w:top w:w="0.0" w:type="dxa"/>
+              <w:left w:w="108.0" w:type="dxa"/>
+              <w:bottom w:w="0.0" w:type="dxa"/>
+              <w:right w:w="108.0" w:type="dxa"/>
+            </w:tcMar>
+          </w:tcPr>
+          <w:p>
+            <w:pPr>
+              <w:spacing w:line="360" w:lineRule="auto"/>
+              <w:jc w:val="center"/>
+              <w:rPr>
+                <w:rFonts w:ascii="Trebuchet MS" w:cs="Trebuchet MS" w:eastAsia="Trebuchet MS" w:hAnsi="Trebuchet MS"/>
+              </w:rPr>
+            </w:pPr>
+            <w:r>
+              <w:rPr>
+                <w:rFonts w:ascii="Trebuchet MS" w:cs="Trebuchet MS" w:eastAsia="Trebuchet MS" w:hAnsi="Trebuchet MS"/>
+                <w:rtl w:val="0"/>
+              </w:rPr>
+              <w:t xml:space="preserve">irrigacao</w:t>
+            </w:r>
+          </w:p>
+        </w:tc>
+        <w:tc>
+          <w:tcPr>
+            <w:tcBorders>
+              <w:top w:color="000000" w:space="0" w:sz="4" w:val="single"/>
+              <w:left w:color="000000" w:space="0" w:sz="4" w:val="single"/>
+              <w:bottom w:color="000000" w:space="0" w:sz="4" w:val="single"/>
+              <w:right w:color="000000" w:space="0" w:sz="4" w:val="single"/>
+            </w:tcBorders>
+            <w:tcMar>
+              <w:top w:w="0.0" w:type="dxa"/>
+              <w:left w:w="108.0" w:type="dxa"/>
+              <w:bottom w:w="0.0" w:type="dxa"/>
+              <w:right w:w="108.0" w:type="dxa"/>
+            </w:tcMar>
+          </w:tcPr>
+          <w:p>
+            <w:pPr>
+              <w:spacing w:line="360" w:lineRule="auto"/>
+              <w:jc w:val="center"/>
+              <w:rPr>
+                <w:rFonts w:ascii="Trebuchet MS" w:cs="Trebuchet MS" w:eastAsia="Trebuchet MS" w:hAnsi="Trebuchet MS"/>
+              </w:rPr>
+            </w:pPr>
+            <w:r>
+              <w:rPr>
+                <w:rFonts w:ascii="Trebuchet MS" w:cs="Trebuchet MS" w:eastAsia="Trebuchet MS" w:hAnsi="Trebuchet MS"/>
+                <w:rtl w:val="0"/>
+              </w:rPr>
+              <w:t xml:space="preserve">Boolean</w:t>
+            </w:r>
+          </w:p>
+        </w:tc>
+        <w:tc>
+          <w:tcPr>
+            <w:tcBorders>
+              <w:top w:color="000000" w:space="0" w:sz="4" w:val="single"/>
+              <w:left w:color="000000" w:space="0" w:sz="4" w:val="single"/>
+              <w:bottom w:color="000000" w:space="0" w:sz="4" w:val="single"/>
+              <w:right w:color="000000" w:space="0" w:sz="4" w:val="single"/>
+            </w:tcBorders>
+            <w:tcMar>
+              <w:top w:w="0.0" w:type="dxa"/>
+              <w:left w:w="108.0" w:type="dxa"/>
+              <w:bottom w:w="0.0" w:type="dxa"/>
+              <w:right w:w="108.0" w:type="dxa"/>
+            </w:tcMar>
+          </w:tcPr>
+          <w:p>
+            <w:pPr>
+              <w:spacing w:line="360" w:lineRule="auto"/>
+              <w:jc w:val="center"/>
+              <w:rPr>
+                <w:rFonts w:ascii="Trebuchet MS" w:cs="Trebuchet MS" w:eastAsia="Trebuchet MS" w:hAnsi="Trebuchet MS"/>
+              </w:rPr>
+            </w:pPr>
+            <w:r>
+              <w:rPr>
+                <w:rtl w:val="0"/>
+              </w:rPr>
+            </w:r>
+          </w:p>
+        </w:tc>
+        <w:tc>
+          <w:tcPr>
+            <w:tcBorders>
+              <w:top w:color="000000" w:space="0" w:sz="4" w:val="single"/>
+              <w:left w:color="000000" w:space="0" w:sz="4" w:val="single"/>
+              <w:bottom w:color="000000" w:space="0" w:sz="4" w:val="single"/>
+              <w:right w:color="000000" w:space="0" w:sz="4" w:val="single"/>
+            </w:tcBorders>
+            <w:tcMar>
+              <w:top w:w="0.0" w:type="dxa"/>
+              <w:left w:w="108.0" w:type="dxa"/>
+              <w:bottom w:w="0.0" w:type="dxa"/>
+              <w:right w:w="108.0" w:type="dxa"/>
+            </w:tcMar>
+          </w:tcPr>
+          <w:p>
+            <w:pPr>
+              <w:spacing w:line="360" w:lineRule="auto"/>
+              <w:jc w:val="center"/>
+              <w:rPr>
+                <w:rFonts w:ascii="Trebuchet MS" w:cs="Trebuchet MS" w:eastAsia="Trebuchet MS" w:hAnsi="Trebuchet MS"/>
+              </w:rPr>
+            </w:pPr>
+            <w:r>
+              <w:rPr>
+                <w:rFonts w:ascii="Trebuchet MS" w:cs="Trebuchet MS" w:eastAsia="Trebuchet MS" w:hAnsi="Trebuchet MS"/>
+                <w:rtl w:val="0"/>
+              </w:rPr>
+              <w:t xml:space="preserve">S</w:t>
+            </w:r>
+          </w:p>
+        </w:tc>
+        <w:tc>
+          <w:tcPr>
+            <w:tcBorders>
+              <w:top w:color="000000" w:space="0" w:sz="4" w:val="single"/>
+              <w:left w:color="000000" w:space="0" w:sz="4" w:val="single"/>
+              <w:bottom w:color="000000" w:space="0" w:sz="4" w:val="single"/>
+              <w:right w:color="000000" w:space="0" w:sz="4" w:val="single"/>
+            </w:tcBorders>
+            <w:tcMar>
+              <w:top w:w="0.0" w:type="dxa"/>
+              <w:left w:w="108.0" w:type="dxa"/>
+              <w:bottom w:w="0.0" w:type="dxa"/>
+              <w:right w:w="108.0" w:type="dxa"/>
+            </w:tcMar>
+          </w:tcPr>
+          <w:p>
+            <w:pPr>
+              <w:spacing w:line="360" w:lineRule="auto"/>
+              <w:jc w:val="center"/>
+              <w:rPr>
+                <w:rFonts w:ascii="Trebuchet MS" w:cs="Trebuchet MS" w:eastAsia="Trebuchet MS" w:hAnsi="Trebuchet MS"/>
+              </w:rPr>
+            </w:pPr>
+            <w:r>
+              <w:rPr>
+                <w:rtl w:val="0"/>
+              </w:rPr>
+            </w:r>
+          </w:p>
+        </w:tc>
+        <w:tc>
+          <w:tcPr>
+            <w:tcBorders>
+              <w:top w:color="000000" w:space="0" w:sz="4" w:val="single"/>
+              <w:left w:color="000000" w:space="0" w:sz="4" w:val="single"/>
+              <w:bottom w:color="000000" w:space="0" w:sz="4" w:val="single"/>
+              <w:right w:color="000000" w:space="0" w:sz="4" w:val="single"/>
+            </w:tcBorders>
+            <w:tcMar>
+              <w:top w:w="0.0" w:type="dxa"/>
+              <w:left w:w="108.0" w:type="dxa"/>
+              <w:bottom w:w="0.0" w:type="dxa"/>
+              <w:right w:w="108.0" w:type="dxa"/>
+            </w:tcMar>
+          </w:tcPr>
+          <w:p>
+            <w:pPr>
+              <w:spacing w:line="360" w:lineRule="auto"/>
+              <w:jc w:val="center"/>
+              <w:rPr>
+                <w:rFonts w:ascii="Trebuchet MS" w:cs="Trebuchet MS" w:eastAsia="Trebuchet MS" w:hAnsi="Trebuchet MS"/>
+              </w:rPr>
+            </w:pPr>
+            <w:r>
+              <w:rPr>
+                <w:rFonts w:ascii="Trebuchet MS" w:cs="Trebuchet MS" w:eastAsia="Trebuchet MS" w:hAnsi="Trebuchet MS"/>
+                <w:rtl w:val="0"/>
+              </w:rPr>
+              <w:t xml:space="preserve">true</w:t>
+            </w:r>
+          </w:p>
+        </w:tc>
+      </w:tr>
+      <w:tr>
+        <w:trPr>
+          <w:cantSplit w:val="0"/>
+          <w:tblHeader w:val="0"/>
+        </w:trPr>
+        <w:tc>
+          <w:tcPr>
+            <w:tcBorders>
+              <w:top w:color="000000" w:space="0" w:sz="4" w:val="single"/>
+              <w:left w:color="000000" w:space="0" w:sz="4" w:val="single"/>
+              <w:bottom w:color="000000" w:space="0" w:sz="4" w:val="single"/>
+              <w:right w:color="000000" w:space="0" w:sz="4" w:val="single"/>
+            </w:tcBorders>
+            <w:tcMar>
+              <w:top w:w="0.0" w:type="dxa"/>
+              <w:left w:w="108.0" w:type="dxa"/>
+              <w:bottom w:w="0.0" w:type="dxa"/>
+              <w:right w:w="108.0" w:type="dxa"/>
+            </w:tcMar>
+          </w:tcPr>
+          <w:p>
+            <w:pPr>
+              <w:spacing w:line="360" w:lineRule="auto"/>
+              <w:jc w:val="center"/>
+              <w:rPr>
+                <w:rFonts w:ascii="Trebuchet MS" w:cs="Trebuchet MS" w:eastAsia="Trebuchet MS" w:hAnsi="Trebuchet MS"/>
+              </w:rPr>
+            </w:pPr>
+            <w:r>
+              <w:rPr>
+                <w:rFonts w:ascii="Trebuchet MS" w:cs="Trebuchet MS" w:eastAsia="Trebuchet MS" w:hAnsi="Trebuchet MS"/>
+                <w:rtl w:val="0"/>
+              </w:rPr>
+              <w:t xml:space="preserve">id_pesticida</w:t>
+            </w:r>
+          </w:p>
+        </w:tc>
+        <w:tc>
+          <w:tcPr>
+            <w:tcBorders>
+              <w:top w:color="000000" w:space="0" w:sz="4" w:val="single"/>
+              <w:left w:color="000000" w:space="0" w:sz="4" w:val="single"/>
+              <w:bottom w:color="000000" w:space="0" w:sz="4" w:val="single"/>
+              <w:right w:color="000000" w:space="0" w:sz="4" w:val="single"/>
+            </w:tcBorders>
+            <w:tcMar>
+              <w:top w:w="0.0" w:type="dxa"/>
+              <w:left w:w="108.0" w:type="dxa"/>
+              <w:bottom w:w="0.0" w:type="dxa"/>
+              <w:right w:w="108.0" w:type="dxa"/>
+            </w:tcMar>
+          </w:tcPr>
+          <w:p>
+            <w:pPr>
+              <w:spacing w:line="360" w:lineRule="auto"/>
+              <w:jc w:val="center"/>
+              <w:rPr>
+                <w:rFonts w:ascii="Trebuchet MS" w:cs="Trebuchet MS" w:eastAsia="Trebuchet MS" w:hAnsi="Trebuchet MS"/>
+              </w:rPr>
+            </w:pPr>
+            <w:r>
+              <w:rPr>
+                <w:rFonts w:ascii="Trebuchet MS" w:cs="Trebuchet MS" w:eastAsia="Trebuchet MS" w:hAnsi="Trebuchet MS"/>
+                <w:rtl w:val="0"/>
+              </w:rPr>
+              <w:t xml:space="preserve">Long</w:t>
+            </w:r>
+          </w:p>
+        </w:tc>
+        <w:tc>
+          <w:tcPr>
+            <w:tcBorders>
+              <w:top w:color="000000" w:space="0" w:sz="4" w:val="single"/>
+              <w:left w:color="000000" w:space="0" w:sz="4" w:val="single"/>
+              <w:bottom w:color="000000" w:space="0" w:sz="4" w:val="single"/>
+              <w:right w:color="000000" w:space="0" w:sz="4" w:val="single"/>
+            </w:tcBorders>
+            <w:tcMar>
+              <w:top w:w="0.0" w:type="dxa"/>
+              <w:left w:w="108.0" w:type="dxa"/>
+              <w:bottom w:w="0.0" w:type="dxa"/>
+              <w:right w:w="108.0" w:type="dxa"/>
+            </w:tcMar>
+          </w:tcPr>
+          <w:p>
+            <w:pPr>
+              <w:spacing w:line="360" w:lineRule="auto"/>
+              <w:jc w:val="center"/>
+              <w:rPr>
+                <w:rFonts w:ascii="Trebuchet MS" w:cs="Trebuchet MS" w:eastAsia="Trebuchet MS" w:hAnsi="Trebuchet MS"/>
+              </w:rPr>
+            </w:pPr>
+            <w:r>
+              <w:rPr>
+                <w:rFonts w:ascii="Trebuchet MS" w:cs="Trebuchet MS" w:eastAsia="Trebuchet MS" w:hAnsi="Trebuchet MS"/>
+                <w:rtl w:val="0"/>
+              </w:rPr>
+              <w:t xml:space="preserve">30</w:t>
+            </w:r>
+          </w:p>
+        </w:tc>
+        <w:tc>
+          <w:tcPr>
+            <w:tcBorders>
+              <w:top w:color="000000" w:space="0" w:sz="4" w:val="single"/>
+              <w:left w:color="000000" w:space="0" w:sz="4" w:val="single"/>
+              <w:bottom w:color="000000" w:space="0" w:sz="4" w:val="single"/>
+              <w:right w:color="000000" w:space="0" w:sz="4" w:val="single"/>
+            </w:tcBorders>
+            <w:tcMar>
+              <w:top w:w="0.0" w:type="dxa"/>
+              <w:left w:w="108.0" w:type="dxa"/>
+              <w:bottom w:w="0.0" w:type="dxa"/>
+              <w:right w:w="108.0" w:type="dxa"/>
+            </w:tcMar>
+          </w:tcPr>
+          <w:p>
+            <w:pPr>
+              <w:spacing w:line="360" w:lineRule="auto"/>
+              <w:jc w:val="center"/>
+              <w:rPr>
+                <w:rFonts w:ascii="Trebuchet MS" w:cs="Trebuchet MS" w:eastAsia="Trebuchet MS" w:hAnsi="Trebuchet MS"/>
+              </w:rPr>
+            </w:pPr>
+            <w:r>
+              <w:rPr>
+                <w:rFonts w:ascii="Trebuchet MS" w:cs="Trebuchet MS" w:eastAsia="Trebuchet MS" w:hAnsi="Trebuchet MS"/>
+                <w:rtl w:val="0"/>
+              </w:rPr>
+              <w:t xml:space="preserve">S</w:t>
+            </w:r>
+          </w:p>
+        </w:tc>
+        <w:tc>
+          <w:tcPr>
+            <w:tcBorders>
+              <w:top w:color="000000" w:space="0" w:sz="4" w:val="single"/>
+              <w:left w:color="000000" w:space="0" w:sz="4" w:val="single"/>
+              <w:bottom w:color="000000" w:space="0" w:sz="4" w:val="single"/>
+              <w:right w:color="000000" w:space="0" w:sz="4" w:val="single"/>
+            </w:tcBorders>
+            <w:tcMar>
+              <w:top w:w="0.0" w:type="dxa"/>
+              <w:left w:w="108.0" w:type="dxa"/>
+              <w:bottom w:w="0.0" w:type="dxa"/>
+              <w:right w:w="108.0" w:type="dxa"/>
+            </w:tcMar>
+          </w:tcPr>
+          <w:p>
+            <w:pPr>
+              <w:spacing w:line="360" w:lineRule="auto"/>
+              <w:jc w:val="center"/>
+              <w:rPr>
+                <w:rFonts w:ascii="Trebuchet MS" w:cs="Trebuchet MS" w:eastAsia="Trebuchet MS" w:hAnsi="Trebuchet MS"/>
+              </w:rPr>
+            </w:pPr>
+            <w:r>
+              <w:rPr>
+                <w:rtl w:val="0"/>
+              </w:rPr>
+            </w:r>
+          </w:p>
+        </w:tc>
+        <w:tc>
+          <w:tcPr>
+            <w:tcBorders>
+              <w:top w:color="000000" w:space="0" w:sz="4" w:val="single"/>
+              <w:left w:color="000000" w:space="0" w:sz="4" w:val="single"/>
+              <w:bottom w:color="000000" w:space="0" w:sz="4" w:val="single"/>
+              <w:right w:color="000000" w:space="0" w:sz="4" w:val="single"/>
+            </w:tcBorders>
+            <w:tcMar>
+              <w:top w:w="0.0" w:type="dxa"/>
+              <w:left w:w="108.0" w:type="dxa"/>
+              <w:bottom w:w="0.0" w:type="dxa"/>
+              <w:right w:w="108.0" w:type="dxa"/>
+            </w:tcMar>
+          </w:tcPr>
+          <w:p>
+            <w:pPr>
+              <w:spacing w:line="360" w:lineRule="auto"/>
+              <w:jc w:val="center"/>
+              <w:rPr>
+                <w:rFonts w:ascii="Trebuchet MS" w:cs="Trebuchet MS" w:eastAsia="Trebuchet MS" w:hAnsi="Trebuchet MS"/>
+              </w:rPr>
+            </w:pPr>
+            <w:r>
+              <w:rPr>
+                <w:rFonts w:ascii="Trebuchet MS" w:cs="Trebuchet MS" w:eastAsia="Trebuchet MS" w:hAnsi="Trebuchet MS"/>
+                <w:rtl w:val="0"/>
+              </w:rPr>
+              <w:t xml:space="preserve">43</w:t>
             </w:r>
           </w:p>
         </w:tc>
@@ -11865,7 +13076,7 @@
     <w:tbl>
       <w:tblPr>
         <w:tblStyle w:val="Table12"/>
-        <w:tblW w:w="8755.000000000002" w:type="dxa"/>
+        <w:tblW w:w="8745.0" w:type="dxa"/>
         <w:jc w:val="left"/>
         <w:tblInd w:w="-108.0" w:type="dxa"/>
         <w:tblBorders>
@@ -11880,20 +13091,20 @@
         <w:tblLook w:val="0400"/>
       </w:tblPr>
       <w:tblGrid>
-        <w:gridCol w:w="1272"/>
-        <w:gridCol w:w="1193"/>
-        <w:gridCol w:w="1366"/>
-        <w:gridCol w:w="2036"/>
-        <w:gridCol w:w="932"/>
-        <w:gridCol w:w="1956"/>
+        <w:gridCol w:w="1275"/>
+        <w:gridCol w:w="1200"/>
+        <w:gridCol w:w="1365"/>
+        <w:gridCol w:w="2040"/>
+        <w:gridCol w:w="930"/>
+        <w:gridCol w:w="1935"/>
         <w:tblGridChange w:id="0">
           <w:tblGrid>
-            <w:gridCol w:w="1272"/>
-            <w:gridCol w:w="1193"/>
-            <w:gridCol w:w="1366"/>
-            <w:gridCol w:w="2036"/>
-            <w:gridCol w:w="932"/>
-            <w:gridCol w:w="1956"/>
+            <w:gridCol w:w="1275"/>
+            <w:gridCol w:w="1200"/>
+            <w:gridCol w:w="1365"/>
+            <w:gridCol w:w="2040"/>
+            <w:gridCol w:w="930"/>
+            <w:gridCol w:w="1935"/>
           </w:tblGrid>
         </w:tblGridChange>
       </w:tblGrid>
@@ -12571,6 +13782,781 @@
         </w:tc>
       </w:tr>
     </w:tbl>
+    <w:p>
+      <w:pPr>
+        <w:spacing w:line="360" w:lineRule="auto"/>
+        <w:jc w:val="both"/>
+        <w:rPr>
+          <w:rFonts w:ascii="Trebuchet MS" w:cs="Trebuchet MS" w:eastAsia="Trebuchet MS" w:hAnsi="Trebuchet MS"/>
+        </w:rPr>
+      </w:pPr>
+      <w:r>
+        <w:rPr>
+          <w:rtl w:val="0"/>
+        </w:rPr>
+      </w:r>
+    </w:p>
+    <w:p>
+      <w:pPr>
+        <w:spacing w:line="360" w:lineRule="auto"/>
+        <w:jc w:val="both"/>
+        <w:rPr>
+          <w:rFonts w:ascii="Trebuchet MS" w:cs="Trebuchet MS" w:eastAsia="Trebuchet MS" w:hAnsi="Trebuchet MS"/>
+        </w:rPr>
+      </w:pPr>
+      <w:r>
+        <w:rPr>
+          <w:rFonts w:ascii="Trebuchet MS" w:cs="Trebuchet MS" w:eastAsia="Trebuchet MS" w:hAnsi="Trebuchet MS"/>
+          <w:rtl w:val="0"/>
+        </w:rPr>
+        <w:t xml:space="preserve">RF</w:t>
+      </w:r>
+      <w:r>
+        <w:rPr>
+          <w:rFonts w:ascii="Trebuchet MS" w:cs="Trebuchet MS" w:eastAsia="Trebuchet MS" w:hAnsi="Trebuchet MS"/>
+          <w:rtl w:val="0"/>
+        </w:rPr>
+        <w:t xml:space="preserve">13 - Calcular o coeficiente de cultura</w:t>
+      </w:r>
+    </w:p>
+    <w:p>
+      <w:pPr>
+        <w:spacing w:line="360" w:lineRule="auto"/>
+        <w:ind w:left="851"/>
+        <w:jc w:val="both"/>
+        <w:rPr>
+          <w:rFonts w:ascii="Trebuchet MS" w:cs="Trebuchet MS" w:eastAsia="Trebuchet MS" w:hAnsi="Trebuchet MS"/>
+        </w:rPr>
+      </w:pPr>
+      <w:r>
+        <w:rPr>
+          <w:rtl w:val="0"/>
+        </w:rPr>
+      </w:r>
+    </w:p>
+    <w:tbl>
+      <w:tblPr>
+        <w:tblStyle w:val="Table13"/>
+        <w:tblW w:w="8745.0" w:type="dxa"/>
+        <w:jc w:val="left"/>
+        <w:tblInd w:w="-108.0" w:type="dxa"/>
+        <w:tblBorders>
+          <w:top w:color="000000" w:space="0" w:sz="4" w:val="single"/>
+          <w:left w:color="000000" w:space="0" w:sz="4" w:val="single"/>
+          <w:bottom w:color="000000" w:space="0" w:sz="4" w:val="single"/>
+          <w:right w:color="000000" w:space="0" w:sz="4" w:val="single"/>
+          <w:insideH w:color="000000" w:space="0" w:sz="4" w:val="single"/>
+          <w:insideV w:color="000000" w:space="0" w:sz="4" w:val="single"/>
+        </w:tblBorders>
+        <w:tblLayout w:type="fixed"/>
+        <w:tblLook w:val="0400"/>
+      </w:tblPr>
+      <w:tblGrid>
+        <w:gridCol w:w="1275"/>
+        <w:gridCol w:w="1200"/>
+        <w:gridCol w:w="1365"/>
+        <w:gridCol w:w="2040"/>
+        <w:gridCol w:w="930"/>
+        <w:gridCol w:w="1935"/>
+        <w:tblGridChange w:id="0">
+          <w:tblGrid>
+            <w:gridCol w:w="1275"/>
+            <w:gridCol w:w="1200"/>
+            <w:gridCol w:w="1365"/>
+            <w:gridCol w:w="2040"/>
+            <w:gridCol w:w="930"/>
+            <w:gridCol w:w="1935"/>
+          </w:tblGrid>
+        </w:tblGridChange>
+      </w:tblGrid>
+      <w:tr>
+        <w:trPr>
+          <w:cantSplit w:val="0"/>
+          <w:tblHeader w:val="0"/>
+        </w:trPr>
+        <w:tc>
+          <w:tcPr/>
+          <w:p>
+            <w:pPr>
+              <w:spacing w:line="360" w:lineRule="auto"/>
+              <w:jc w:val="both"/>
+              <w:rPr>
+                <w:rFonts w:ascii="Trebuchet MS" w:cs="Trebuchet MS" w:eastAsia="Trebuchet MS" w:hAnsi="Trebuchet MS"/>
+                <w:b w:val="1"/>
+              </w:rPr>
+            </w:pPr>
+            <w:r>
+              <w:rPr>
+                <w:rFonts w:ascii="Trebuchet MS" w:cs="Trebuchet MS" w:eastAsia="Trebuchet MS" w:hAnsi="Trebuchet MS"/>
+                <w:b w:val="1"/>
+                <w:rtl w:val="0"/>
+              </w:rPr>
+              <w:t xml:space="preserve">Campos – Atributos</w:t>
+            </w:r>
+          </w:p>
+        </w:tc>
+        <w:tc>
+          <w:tcPr/>
+          <w:p>
+            <w:pPr>
+              <w:spacing w:line="360" w:lineRule="auto"/>
+              <w:jc w:val="both"/>
+              <w:rPr>
+                <w:rFonts w:ascii="Trebuchet MS" w:cs="Trebuchet MS" w:eastAsia="Trebuchet MS" w:hAnsi="Trebuchet MS"/>
+                <w:b w:val="1"/>
+              </w:rPr>
+            </w:pPr>
+            <w:r>
+              <w:rPr>
+                <w:rFonts w:ascii="Trebuchet MS" w:cs="Trebuchet MS" w:eastAsia="Trebuchet MS" w:hAnsi="Trebuchet MS"/>
+                <w:b w:val="1"/>
+                <w:rtl w:val="0"/>
+              </w:rPr>
+              <w:t xml:space="preserve">Tipo do Campo</w:t>
+            </w:r>
+          </w:p>
+        </w:tc>
+        <w:tc>
+          <w:tcPr/>
+          <w:p>
+            <w:pPr>
+              <w:spacing w:line="360" w:lineRule="auto"/>
+              <w:jc w:val="both"/>
+              <w:rPr>
+                <w:rFonts w:ascii="Trebuchet MS" w:cs="Trebuchet MS" w:eastAsia="Trebuchet MS" w:hAnsi="Trebuchet MS"/>
+                <w:b w:val="1"/>
+              </w:rPr>
+            </w:pPr>
+            <w:r>
+              <w:rPr>
+                <w:rFonts w:ascii="Trebuchet MS" w:cs="Trebuchet MS" w:eastAsia="Trebuchet MS" w:hAnsi="Trebuchet MS"/>
+                <w:b w:val="1"/>
+                <w:rtl w:val="0"/>
+              </w:rPr>
+              <w:t xml:space="preserve">Tamanho do Campo</w:t>
+            </w:r>
+          </w:p>
+        </w:tc>
+        <w:tc>
+          <w:tcPr/>
+          <w:p>
+            <w:pPr>
+              <w:spacing w:line="360" w:lineRule="auto"/>
+              <w:jc w:val="both"/>
+              <w:rPr>
+                <w:rFonts w:ascii="Trebuchet MS" w:cs="Trebuchet MS" w:eastAsia="Trebuchet MS" w:hAnsi="Trebuchet MS"/>
+                <w:b w:val="1"/>
+              </w:rPr>
+            </w:pPr>
+            <w:r>
+              <w:rPr>
+                <w:rFonts w:ascii="Trebuchet MS" w:cs="Trebuchet MS" w:eastAsia="Trebuchet MS" w:hAnsi="Trebuchet MS"/>
+                <w:b w:val="1"/>
+                <w:rtl w:val="0"/>
+              </w:rPr>
+              <w:t xml:space="preserve">Obrigatório Preenchimento?</w:t>
+            </w:r>
+          </w:p>
+        </w:tc>
+        <w:tc>
+          <w:tcPr/>
+          <w:p>
+            <w:pPr>
+              <w:spacing w:line="360" w:lineRule="auto"/>
+              <w:jc w:val="both"/>
+              <w:rPr>
+                <w:rFonts w:ascii="Trebuchet MS" w:cs="Trebuchet MS" w:eastAsia="Trebuchet MS" w:hAnsi="Trebuchet MS"/>
+                <w:b w:val="1"/>
+              </w:rPr>
+            </w:pPr>
+            <w:r>
+              <w:rPr>
+                <w:rFonts w:ascii="Trebuchet MS" w:cs="Trebuchet MS" w:eastAsia="Trebuchet MS" w:hAnsi="Trebuchet MS"/>
+                <w:b w:val="1"/>
+                <w:rtl w:val="0"/>
+              </w:rPr>
+              <w:t xml:space="preserve">PK ou FK?</w:t>
+            </w:r>
+          </w:p>
+        </w:tc>
+        <w:tc>
+          <w:tcPr/>
+          <w:p>
+            <w:pPr>
+              <w:spacing w:line="360" w:lineRule="auto"/>
+              <w:jc w:val="both"/>
+              <w:rPr>
+                <w:rFonts w:ascii="Trebuchet MS" w:cs="Trebuchet MS" w:eastAsia="Trebuchet MS" w:hAnsi="Trebuchet MS"/>
+                <w:b w:val="1"/>
+              </w:rPr>
+            </w:pPr>
+            <w:r>
+              <w:rPr>
+                <w:rFonts w:ascii="Trebuchet MS" w:cs="Trebuchet MS" w:eastAsia="Trebuchet MS" w:hAnsi="Trebuchet MS"/>
+                <w:b w:val="1"/>
+                <w:rtl w:val="0"/>
+              </w:rPr>
+              <w:t xml:space="preserve">Exemplo</w:t>
+            </w:r>
+          </w:p>
+        </w:tc>
+      </w:tr>
+      <w:tr>
+        <w:trPr>
+          <w:cantSplit w:val="0"/>
+          <w:tblHeader w:val="0"/>
+        </w:trPr>
+        <w:tc>
+          <w:tcPr/>
+          <w:p>
+            <w:pPr>
+              <w:spacing w:line="360" w:lineRule="auto"/>
+              <w:jc w:val="both"/>
+              <w:rPr>
+                <w:rFonts w:ascii="Trebuchet MS" w:cs="Trebuchet MS" w:eastAsia="Trebuchet MS" w:hAnsi="Trebuchet MS"/>
+              </w:rPr>
+            </w:pPr>
+            <w:r>
+              <w:rPr>
+                <w:rtl w:val="0"/>
+              </w:rPr>
+            </w:r>
+          </w:p>
+        </w:tc>
+        <w:tc>
+          <w:tcPr/>
+          <w:p>
+            <w:pPr>
+              <w:spacing w:line="360" w:lineRule="auto"/>
+              <w:jc w:val="both"/>
+              <w:rPr>
+                <w:rFonts w:ascii="Trebuchet MS" w:cs="Trebuchet MS" w:eastAsia="Trebuchet MS" w:hAnsi="Trebuchet MS"/>
+              </w:rPr>
+            </w:pPr>
+            <w:r>
+              <w:rPr>
+                <w:rtl w:val="0"/>
+              </w:rPr>
+            </w:r>
+          </w:p>
+        </w:tc>
+        <w:tc>
+          <w:tcPr/>
+          <w:p>
+            <w:pPr>
+              <w:spacing w:line="360" w:lineRule="auto"/>
+              <w:jc w:val="both"/>
+              <w:rPr>
+                <w:rFonts w:ascii="Trebuchet MS" w:cs="Trebuchet MS" w:eastAsia="Trebuchet MS" w:hAnsi="Trebuchet MS"/>
+              </w:rPr>
+            </w:pPr>
+            <w:r>
+              <w:rPr>
+                <w:rtl w:val="0"/>
+              </w:rPr>
+            </w:r>
+          </w:p>
+        </w:tc>
+        <w:tc>
+          <w:tcPr/>
+          <w:p>
+            <w:pPr>
+              <w:spacing w:line="360" w:lineRule="auto"/>
+              <w:jc w:val="both"/>
+              <w:rPr>
+                <w:rFonts w:ascii="Trebuchet MS" w:cs="Trebuchet MS" w:eastAsia="Trebuchet MS" w:hAnsi="Trebuchet MS"/>
+              </w:rPr>
+            </w:pPr>
+            <w:r>
+              <w:rPr>
+                <w:rtl w:val="0"/>
+              </w:rPr>
+            </w:r>
+          </w:p>
+        </w:tc>
+        <w:tc>
+          <w:tcPr/>
+          <w:p>
+            <w:pPr>
+              <w:spacing w:line="360" w:lineRule="auto"/>
+              <w:jc w:val="both"/>
+              <w:rPr>
+                <w:rFonts w:ascii="Trebuchet MS" w:cs="Trebuchet MS" w:eastAsia="Trebuchet MS" w:hAnsi="Trebuchet MS"/>
+              </w:rPr>
+            </w:pPr>
+            <w:r>
+              <w:rPr>
+                <w:rtl w:val="0"/>
+              </w:rPr>
+            </w:r>
+          </w:p>
+        </w:tc>
+        <w:tc>
+          <w:tcPr/>
+          <w:p>
+            <w:pPr>
+              <w:spacing w:line="360" w:lineRule="auto"/>
+              <w:jc w:val="both"/>
+              <w:rPr>
+                <w:rFonts w:ascii="Trebuchet MS" w:cs="Trebuchet MS" w:eastAsia="Trebuchet MS" w:hAnsi="Trebuchet MS"/>
+              </w:rPr>
+            </w:pPr>
+            <w:r>
+              <w:rPr>
+                <w:rtl w:val="0"/>
+              </w:rPr>
+            </w:r>
+          </w:p>
+        </w:tc>
+      </w:tr>
+      <w:tr>
+        <w:trPr>
+          <w:cantSplit w:val="0"/>
+          <w:trHeight w:val="457" w:hRule="atLeast"/>
+          <w:tblHeader w:val="0"/>
+        </w:trPr>
+        <w:tc>
+          <w:tcPr/>
+          <w:p>
+            <w:pPr>
+              <w:spacing w:line="360" w:lineRule="auto"/>
+              <w:jc w:val="both"/>
+              <w:rPr>
+                <w:rFonts w:ascii="Trebuchet MS" w:cs="Trebuchet MS" w:eastAsia="Trebuchet MS" w:hAnsi="Trebuchet MS"/>
+              </w:rPr>
+            </w:pPr>
+            <w:r>
+              <w:rPr>
+                <w:rtl w:val="0"/>
+              </w:rPr>
+            </w:r>
+          </w:p>
+        </w:tc>
+        <w:tc>
+          <w:tcPr/>
+          <w:p>
+            <w:pPr>
+              <w:spacing w:line="360" w:lineRule="auto"/>
+              <w:jc w:val="both"/>
+              <w:rPr>
+                <w:rFonts w:ascii="Trebuchet MS" w:cs="Trebuchet MS" w:eastAsia="Trebuchet MS" w:hAnsi="Trebuchet MS"/>
+              </w:rPr>
+            </w:pPr>
+            <w:r>
+              <w:rPr>
+                <w:rtl w:val="0"/>
+              </w:rPr>
+            </w:r>
+          </w:p>
+        </w:tc>
+        <w:tc>
+          <w:tcPr/>
+          <w:p>
+            <w:pPr>
+              <w:spacing w:line="360" w:lineRule="auto"/>
+              <w:jc w:val="both"/>
+              <w:rPr>
+                <w:rFonts w:ascii="Trebuchet MS" w:cs="Trebuchet MS" w:eastAsia="Trebuchet MS" w:hAnsi="Trebuchet MS"/>
+              </w:rPr>
+            </w:pPr>
+            <w:r>
+              <w:rPr>
+                <w:rtl w:val="0"/>
+              </w:rPr>
+            </w:r>
+          </w:p>
+        </w:tc>
+        <w:tc>
+          <w:tcPr/>
+          <w:p>
+            <w:pPr>
+              <w:spacing w:line="360" w:lineRule="auto"/>
+              <w:jc w:val="both"/>
+              <w:rPr>
+                <w:rFonts w:ascii="Trebuchet MS" w:cs="Trebuchet MS" w:eastAsia="Trebuchet MS" w:hAnsi="Trebuchet MS"/>
+              </w:rPr>
+            </w:pPr>
+            <w:r>
+              <w:rPr>
+                <w:rtl w:val="0"/>
+              </w:rPr>
+            </w:r>
+          </w:p>
+        </w:tc>
+        <w:tc>
+          <w:tcPr/>
+          <w:p>
+            <w:pPr>
+              <w:spacing w:line="360" w:lineRule="auto"/>
+              <w:jc w:val="both"/>
+              <w:rPr>
+                <w:rFonts w:ascii="Trebuchet MS" w:cs="Trebuchet MS" w:eastAsia="Trebuchet MS" w:hAnsi="Trebuchet MS"/>
+              </w:rPr>
+            </w:pPr>
+            <w:r>
+              <w:rPr>
+                <w:rtl w:val="0"/>
+              </w:rPr>
+            </w:r>
+          </w:p>
+        </w:tc>
+        <w:tc>
+          <w:tcPr/>
+          <w:p>
+            <w:pPr>
+              <w:spacing w:line="360" w:lineRule="auto"/>
+              <w:jc w:val="both"/>
+              <w:rPr>
+                <w:rFonts w:ascii="Trebuchet MS" w:cs="Trebuchet MS" w:eastAsia="Trebuchet MS" w:hAnsi="Trebuchet MS"/>
+              </w:rPr>
+            </w:pPr>
+            <w:r>
+              <w:rPr>
+                <w:rtl w:val="0"/>
+              </w:rPr>
+            </w:r>
+          </w:p>
+        </w:tc>
+      </w:tr>
+      <w:tr>
+        <w:trPr>
+          <w:cantSplit w:val="0"/>
+          <w:tblHeader w:val="0"/>
+        </w:trPr>
+        <w:tc>
+          <w:tcPr/>
+          <w:p>
+            <w:pPr>
+              <w:spacing w:line="360" w:lineRule="auto"/>
+              <w:jc w:val="both"/>
+              <w:rPr>
+                <w:rFonts w:ascii="Trebuchet MS" w:cs="Trebuchet MS" w:eastAsia="Trebuchet MS" w:hAnsi="Trebuchet MS"/>
+              </w:rPr>
+            </w:pPr>
+            <w:r>
+              <w:rPr>
+                <w:rtl w:val="0"/>
+              </w:rPr>
+            </w:r>
+          </w:p>
+        </w:tc>
+        <w:tc>
+          <w:tcPr/>
+          <w:p>
+            <w:pPr>
+              <w:spacing w:line="360" w:lineRule="auto"/>
+              <w:jc w:val="both"/>
+              <w:rPr>
+                <w:rFonts w:ascii="Trebuchet MS" w:cs="Trebuchet MS" w:eastAsia="Trebuchet MS" w:hAnsi="Trebuchet MS"/>
+              </w:rPr>
+            </w:pPr>
+            <w:r>
+              <w:rPr>
+                <w:rtl w:val="0"/>
+              </w:rPr>
+            </w:r>
+          </w:p>
+        </w:tc>
+        <w:tc>
+          <w:tcPr/>
+          <w:p>
+            <w:pPr>
+              <w:spacing w:line="360" w:lineRule="auto"/>
+              <w:jc w:val="both"/>
+              <w:rPr>
+                <w:rFonts w:ascii="Trebuchet MS" w:cs="Trebuchet MS" w:eastAsia="Trebuchet MS" w:hAnsi="Trebuchet MS"/>
+              </w:rPr>
+            </w:pPr>
+            <w:r>
+              <w:rPr>
+                <w:rtl w:val="0"/>
+              </w:rPr>
+            </w:r>
+          </w:p>
+        </w:tc>
+        <w:tc>
+          <w:tcPr/>
+          <w:p>
+            <w:pPr>
+              <w:spacing w:line="360" w:lineRule="auto"/>
+              <w:jc w:val="both"/>
+              <w:rPr>
+                <w:rFonts w:ascii="Trebuchet MS" w:cs="Trebuchet MS" w:eastAsia="Trebuchet MS" w:hAnsi="Trebuchet MS"/>
+              </w:rPr>
+            </w:pPr>
+            <w:r>
+              <w:rPr>
+                <w:rtl w:val="0"/>
+              </w:rPr>
+            </w:r>
+          </w:p>
+        </w:tc>
+        <w:tc>
+          <w:tcPr/>
+          <w:p>
+            <w:pPr>
+              <w:spacing w:line="360" w:lineRule="auto"/>
+              <w:jc w:val="both"/>
+              <w:rPr>
+                <w:rFonts w:ascii="Trebuchet MS" w:cs="Trebuchet MS" w:eastAsia="Trebuchet MS" w:hAnsi="Trebuchet MS"/>
+              </w:rPr>
+            </w:pPr>
+            <w:r>
+              <w:rPr>
+                <w:rtl w:val="0"/>
+              </w:rPr>
+            </w:r>
+          </w:p>
+        </w:tc>
+        <w:tc>
+          <w:tcPr/>
+          <w:p>
+            <w:pPr>
+              <w:spacing w:line="360" w:lineRule="auto"/>
+              <w:jc w:val="both"/>
+              <w:rPr>
+                <w:rFonts w:ascii="Trebuchet MS" w:cs="Trebuchet MS" w:eastAsia="Trebuchet MS" w:hAnsi="Trebuchet MS"/>
+              </w:rPr>
+            </w:pPr>
+            <w:r>
+              <w:rPr>
+                <w:rtl w:val="0"/>
+              </w:rPr>
+            </w:r>
+          </w:p>
+        </w:tc>
+      </w:tr>
+      <w:tr>
+        <w:trPr>
+          <w:cantSplit w:val="0"/>
+          <w:tblHeader w:val="0"/>
+        </w:trPr>
+        <w:tc>
+          <w:tcPr/>
+          <w:p>
+            <w:pPr>
+              <w:spacing w:line="360" w:lineRule="auto"/>
+              <w:jc w:val="both"/>
+              <w:rPr>
+                <w:rFonts w:ascii="Trebuchet MS" w:cs="Trebuchet MS" w:eastAsia="Trebuchet MS" w:hAnsi="Trebuchet MS"/>
+              </w:rPr>
+            </w:pPr>
+            <w:r>
+              <w:rPr>
+                <w:rtl w:val="0"/>
+              </w:rPr>
+            </w:r>
+          </w:p>
+        </w:tc>
+        <w:tc>
+          <w:tcPr/>
+          <w:p>
+            <w:pPr>
+              <w:spacing w:line="360" w:lineRule="auto"/>
+              <w:jc w:val="both"/>
+              <w:rPr>
+                <w:rFonts w:ascii="Trebuchet MS" w:cs="Trebuchet MS" w:eastAsia="Trebuchet MS" w:hAnsi="Trebuchet MS"/>
+              </w:rPr>
+            </w:pPr>
+            <w:r>
+              <w:rPr>
+                <w:rtl w:val="0"/>
+              </w:rPr>
+            </w:r>
+          </w:p>
+        </w:tc>
+        <w:tc>
+          <w:tcPr/>
+          <w:p>
+            <w:pPr>
+              <w:spacing w:line="360" w:lineRule="auto"/>
+              <w:jc w:val="both"/>
+              <w:rPr>
+                <w:rFonts w:ascii="Trebuchet MS" w:cs="Trebuchet MS" w:eastAsia="Trebuchet MS" w:hAnsi="Trebuchet MS"/>
+              </w:rPr>
+            </w:pPr>
+            <w:r>
+              <w:rPr>
+                <w:rtl w:val="0"/>
+              </w:rPr>
+            </w:r>
+          </w:p>
+        </w:tc>
+        <w:tc>
+          <w:tcPr/>
+          <w:p>
+            <w:pPr>
+              <w:spacing w:line="360" w:lineRule="auto"/>
+              <w:jc w:val="both"/>
+              <w:rPr>
+                <w:rFonts w:ascii="Trebuchet MS" w:cs="Trebuchet MS" w:eastAsia="Trebuchet MS" w:hAnsi="Trebuchet MS"/>
+              </w:rPr>
+            </w:pPr>
+            <w:r>
+              <w:rPr>
+                <w:rtl w:val="0"/>
+              </w:rPr>
+            </w:r>
+          </w:p>
+        </w:tc>
+        <w:tc>
+          <w:tcPr/>
+          <w:p>
+            <w:pPr>
+              <w:spacing w:line="360" w:lineRule="auto"/>
+              <w:jc w:val="both"/>
+              <w:rPr>
+                <w:rFonts w:ascii="Trebuchet MS" w:cs="Trebuchet MS" w:eastAsia="Trebuchet MS" w:hAnsi="Trebuchet MS"/>
+              </w:rPr>
+            </w:pPr>
+            <w:r>
+              <w:rPr>
+                <w:rtl w:val="0"/>
+              </w:rPr>
+            </w:r>
+          </w:p>
+        </w:tc>
+        <w:tc>
+          <w:tcPr/>
+          <w:p>
+            <w:pPr>
+              <w:spacing w:line="360" w:lineRule="auto"/>
+              <w:jc w:val="both"/>
+              <w:rPr>
+                <w:rFonts w:ascii="Trebuchet MS" w:cs="Trebuchet MS" w:eastAsia="Trebuchet MS" w:hAnsi="Trebuchet MS"/>
+              </w:rPr>
+            </w:pPr>
+            <w:r>
+              <w:rPr>
+                <w:rtl w:val="0"/>
+              </w:rPr>
+            </w:r>
+          </w:p>
+        </w:tc>
+      </w:tr>
+      <w:tr>
+        <w:trPr>
+          <w:cantSplit w:val="0"/>
+          <w:tblHeader w:val="0"/>
+        </w:trPr>
+        <w:tc>
+          <w:tcPr/>
+          <w:p>
+            <w:pPr>
+              <w:spacing w:line="360" w:lineRule="auto"/>
+              <w:jc w:val="both"/>
+              <w:rPr>
+                <w:rFonts w:ascii="Trebuchet MS" w:cs="Trebuchet MS" w:eastAsia="Trebuchet MS" w:hAnsi="Trebuchet MS"/>
+              </w:rPr>
+            </w:pPr>
+            <w:r>
+              <w:rPr>
+                <w:rtl w:val="0"/>
+              </w:rPr>
+            </w:r>
+          </w:p>
+        </w:tc>
+        <w:tc>
+          <w:tcPr/>
+          <w:p>
+            <w:pPr>
+              <w:spacing w:line="360" w:lineRule="auto"/>
+              <w:jc w:val="both"/>
+              <w:rPr>
+                <w:rFonts w:ascii="Trebuchet MS" w:cs="Trebuchet MS" w:eastAsia="Trebuchet MS" w:hAnsi="Trebuchet MS"/>
+              </w:rPr>
+            </w:pPr>
+            <w:r>
+              <w:rPr>
+                <w:rtl w:val="0"/>
+              </w:rPr>
+            </w:r>
+          </w:p>
+        </w:tc>
+        <w:tc>
+          <w:tcPr/>
+          <w:p>
+            <w:pPr>
+              <w:spacing w:line="360" w:lineRule="auto"/>
+              <w:jc w:val="both"/>
+              <w:rPr>
+                <w:rFonts w:ascii="Trebuchet MS" w:cs="Trebuchet MS" w:eastAsia="Trebuchet MS" w:hAnsi="Trebuchet MS"/>
+              </w:rPr>
+            </w:pPr>
+            <w:r>
+              <w:rPr>
+                <w:rtl w:val="0"/>
+              </w:rPr>
+            </w:r>
+          </w:p>
+        </w:tc>
+        <w:tc>
+          <w:tcPr/>
+          <w:p>
+            <w:pPr>
+              <w:spacing w:line="360" w:lineRule="auto"/>
+              <w:jc w:val="both"/>
+              <w:rPr>
+                <w:rFonts w:ascii="Trebuchet MS" w:cs="Trebuchet MS" w:eastAsia="Trebuchet MS" w:hAnsi="Trebuchet MS"/>
+              </w:rPr>
+            </w:pPr>
+            <w:r>
+              <w:rPr>
+                <w:rtl w:val="0"/>
+              </w:rPr>
+            </w:r>
+          </w:p>
+        </w:tc>
+        <w:tc>
+          <w:tcPr/>
+          <w:p>
+            <w:pPr>
+              <w:spacing w:line="360" w:lineRule="auto"/>
+              <w:jc w:val="both"/>
+              <w:rPr>
+                <w:rFonts w:ascii="Trebuchet MS" w:cs="Trebuchet MS" w:eastAsia="Trebuchet MS" w:hAnsi="Trebuchet MS"/>
+              </w:rPr>
+            </w:pPr>
+            <w:r>
+              <w:rPr>
+                <w:rtl w:val="0"/>
+              </w:rPr>
+            </w:r>
+          </w:p>
+        </w:tc>
+        <w:tc>
+          <w:tcPr/>
+          <w:p>
+            <w:pPr>
+              <w:spacing w:line="360" w:lineRule="auto"/>
+              <w:jc w:val="both"/>
+              <w:rPr>
+                <w:rFonts w:ascii="Trebuchet MS" w:cs="Trebuchet MS" w:eastAsia="Trebuchet MS" w:hAnsi="Trebuchet MS"/>
+              </w:rPr>
+            </w:pPr>
+            <w:r>
+              <w:rPr>
+                <w:rtl w:val="0"/>
+              </w:rPr>
+            </w:r>
+          </w:p>
+        </w:tc>
+      </w:tr>
+    </w:tbl>
+    <w:p>
+      <w:pPr>
+        <w:spacing w:line="360" w:lineRule="auto"/>
+        <w:jc w:val="both"/>
+        <w:rPr>
+          <w:rFonts w:ascii="Trebuchet MS" w:cs="Trebuchet MS" w:eastAsia="Trebuchet MS" w:hAnsi="Trebuchet MS"/>
+        </w:rPr>
+      </w:pPr>
+      <w:r>
+        <w:rPr>
+          <w:rtl w:val="0"/>
+        </w:rPr>
+      </w:r>
+    </w:p>
     <w:p>
       <w:pPr>
         <w:spacing w:line="360" w:lineRule="auto"/>
@@ -14446,7 +16432,7 @@
     </w:p>
     <w:tbl>
       <w:tblPr>
-        <w:tblStyle w:val="Table13"/>
+        <w:tblStyle w:val="Table14"/>
         <w:tblW w:w="9071.0" w:type="dxa"/>
         <w:jc w:val="left"/>
         <w:tblInd w:w="-115.0" w:type="dxa"/>
@@ -14651,7 +16637,7 @@
                 <w:szCs w:val="20"/>
                 <w:rtl w:val="0"/>
               </w:rPr>
-              <w:t xml:space="preserve">Média</w:t>
+              <w:t xml:space="preserve">Alta</w:t>
             </w:r>
           </w:p>
         </w:tc>
@@ -14673,7 +16659,7 @@
                 <w:szCs w:val="20"/>
                 <w:rtl w:val="0"/>
               </w:rPr>
-              <w:t xml:space="preserve">Processo secundário de negócio</w:t>
+              <w:t xml:space="preserve">Processo primário de negócio</w:t>
             </w:r>
           </w:p>
         </w:tc>
@@ -14954,7 +16940,7 @@
                 <w:szCs w:val="20"/>
                 <w:rtl w:val="0"/>
               </w:rPr>
-              <w:t xml:space="preserve">Alta</w:t>
+              <w:t xml:space="preserve">Média</w:t>
             </w:r>
           </w:p>
         </w:tc>
@@ -14976,7 +16962,7 @@
                 <w:szCs w:val="20"/>
                 <w:rtl w:val="0"/>
               </w:rPr>
-              <w:t xml:space="preserve">Processo primário de negócio</w:t>
+              <w:t xml:space="preserve">Processo secundário de negócio</w:t>
             </w:r>
           </w:p>
         </w:tc>
@@ -15055,7 +17041,7 @@
                 <w:szCs w:val="20"/>
                 <w:rtl w:val="0"/>
               </w:rPr>
-              <w:t xml:space="preserve">Alta</w:t>
+              <w:t xml:space="preserve">Media</w:t>
             </w:r>
           </w:p>
         </w:tc>
@@ -15077,7 +17063,7 @@
                 <w:szCs w:val="20"/>
                 <w:rtl w:val="0"/>
               </w:rPr>
-              <w:t xml:space="preserve">Processo primário de negócio</w:t>
+              <w:t xml:space="preserve">Processo secundário de negócio</w:t>
             </w:r>
           </w:p>
         </w:tc>
@@ -15156,7 +17142,7 @@
                 <w:szCs w:val="20"/>
                 <w:rtl w:val="0"/>
               </w:rPr>
-              <w:t xml:space="preserve">Alta</w:t>
+              <w:t xml:space="preserve">Média</w:t>
             </w:r>
           </w:p>
         </w:tc>
@@ -15178,7 +17164,7 @@
                 <w:szCs w:val="20"/>
                 <w:rtl w:val="0"/>
               </w:rPr>
-              <w:t xml:space="preserve">Processo primário de negócio</w:t>
+              <w:t xml:space="preserve">Processo secundário de negócio</w:t>
             </w:r>
           </w:p>
         </w:tc>
@@ -15257,7 +17243,7 @@
                 <w:szCs w:val="20"/>
                 <w:rtl w:val="0"/>
               </w:rPr>
-              <w:t xml:space="preserve">Baixa</w:t>
+              <w:t xml:space="preserve">Alta</w:t>
             </w:r>
           </w:p>
         </w:tc>
@@ -15624,15 +17610,21 @@
             </w:pPr>
             <w:r>
               <w:rPr>
-                <w:rtl w:val="0"/>
-              </w:rPr>
-            </w:r>
-          </w:p>
-        </w:tc>
-        <w:tc>
-          <w:tcPr/>
-          <w:p>
-            <w:pPr>
+                <w:rFonts w:ascii="Trebuchet MS" w:cs="Trebuchet MS" w:eastAsia="Trebuchet MS" w:hAnsi="Trebuchet MS"/>
+                <w:sz w:val="20"/>
+                <w:szCs w:val="20"/>
+                <w:rtl w:val="0"/>
+              </w:rPr>
+              <w:t xml:space="preserve">UC11</w:t>
+            </w:r>
+          </w:p>
+        </w:tc>
+        <w:tc>
+          <w:tcPr/>
+          <w:p>
+            <w:pPr>
+              <w:spacing w:line="360" w:lineRule="auto"/>
+              <w:ind w:left="851"/>
               <w:jc w:val="both"/>
               <w:rPr>
                 <w:rFonts w:ascii="Roboto" w:cs="Roboto" w:eastAsia="Roboto" w:hAnsi="Roboto"/>
@@ -15644,8 +17636,14 @@
             </w:pPr>
             <w:r>
               <w:rPr>
-                <w:rtl w:val="0"/>
-              </w:rPr>
+                <w:rFonts w:ascii="Roboto" w:cs="Roboto" w:eastAsia="Roboto" w:hAnsi="Roboto"/>
+                <w:color w:val="1f1f1f"/>
+                <w:sz w:val="18"/>
+                <w:szCs w:val="18"/>
+                <w:highlight w:val="white"/>
+                <w:rtl w:val="0"/>
+              </w:rPr>
+              <w:t xml:space="preserve">O Sistema deve notificar o Gestor sobre período de colheita das plantações</w:t>
             </w:r>
           </w:p>
         </w:tc>
@@ -15662,26 +17660,249 @@
             </w:pPr>
             <w:r>
               <w:rPr>
-                <w:rtl w:val="0"/>
-              </w:rPr>
-            </w:r>
-          </w:p>
-        </w:tc>
-        <w:tc>
-          <w:tcPr/>
-          <w:p>
-            <w:pPr>
-              <w:jc w:val="both"/>
-              <w:rPr>
                 <w:rFonts w:ascii="Trebuchet MS" w:cs="Trebuchet MS" w:eastAsia="Trebuchet MS" w:hAnsi="Trebuchet MS"/>
                 <w:sz w:val="20"/>
                 <w:szCs w:val="20"/>
-              </w:rPr>
-            </w:pPr>
-            <w:r>
-              <w:rPr>
-                <w:rtl w:val="0"/>
-              </w:rPr>
+                <w:rtl w:val="0"/>
+              </w:rPr>
+              <w:t xml:space="preserve">Media</w:t>
+            </w:r>
+          </w:p>
+        </w:tc>
+        <w:tc>
+          <w:tcPr/>
+          <w:p>
+            <w:pPr>
+              <w:jc w:val="both"/>
+              <w:rPr>
+                <w:rFonts w:ascii="Trebuchet MS" w:cs="Trebuchet MS" w:eastAsia="Trebuchet MS" w:hAnsi="Trebuchet MS"/>
+                <w:sz w:val="20"/>
+                <w:szCs w:val="20"/>
+              </w:rPr>
+            </w:pPr>
+            <w:r>
+              <w:rPr>
+                <w:rFonts w:ascii="Trebuchet MS" w:cs="Trebuchet MS" w:eastAsia="Trebuchet MS" w:hAnsi="Trebuchet MS"/>
+                <w:sz w:val="20"/>
+                <w:szCs w:val="20"/>
+                <w:rtl w:val="0"/>
+              </w:rPr>
+              <w:t xml:space="preserve">Processo secundário de negócio</w:t>
+            </w:r>
+          </w:p>
+        </w:tc>
+      </w:tr>
+      <w:tr>
+        <w:trPr>
+          <w:cantSplit w:val="0"/>
+          <w:tblHeader w:val="0"/>
+        </w:trPr>
+        <w:tc>
+          <w:tcPr/>
+          <w:p>
+            <w:pPr>
+              <w:jc w:val="both"/>
+              <w:rPr>
+                <w:rFonts w:ascii="Trebuchet MS" w:cs="Trebuchet MS" w:eastAsia="Trebuchet MS" w:hAnsi="Trebuchet MS"/>
+                <w:sz w:val="20"/>
+                <w:szCs w:val="20"/>
+              </w:rPr>
+            </w:pPr>
+            <w:r>
+              <w:rPr>
+                <w:rFonts w:ascii="Trebuchet MS" w:cs="Trebuchet MS" w:eastAsia="Trebuchet MS" w:hAnsi="Trebuchet MS"/>
+                <w:sz w:val="20"/>
+                <w:szCs w:val="20"/>
+                <w:rtl w:val="0"/>
+              </w:rPr>
+              <w:t xml:space="preserve">UC12</w:t>
+            </w:r>
+          </w:p>
+        </w:tc>
+        <w:tc>
+          <w:tcPr/>
+          <w:p>
+            <w:pPr>
+              <w:jc w:val="both"/>
+              <w:rPr>
+                <w:rFonts w:ascii="Roboto" w:cs="Roboto" w:eastAsia="Roboto" w:hAnsi="Roboto"/>
+                <w:color w:val="1f1f1f"/>
+                <w:sz w:val="18"/>
+                <w:szCs w:val="18"/>
+                <w:highlight w:val="white"/>
+              </w:rPr>
+            </w:pPr>
+            <w:r>
+              <w:rPr>
+                <w:rFonts w:ascii="Roboto" w:cs="Roboto" w:eastAsia="Roboto" w:hAnsi="Roboto"/>
+                <w:color w:val="1f1f1f"/>
+                <w:sz w:val="18"/>
+                <w:szCs w:val="18"/>
+                <w:highlight w:val="white"/>
+                <w:rtl w:val="0"/>
+              </w:rPr>
+              <w:t xml:space="preserve">O Sistema deve notificar o Gestor quando uma nova rotina for cadastrada</w:t>
+            </w:r>
+          </w:p>
+        </w:tc>
+        <w:tc>
+          <w:tcPr/>
+          <w:p>
+            <w:pPr>
+              <w:jc w:val="both"/>
+              <w:rPr>
+                <w:rFonts w:ascii="Trebuchet MS" w:cs="Trebuchet MS" w:eastAsia="Trebuchet MS" w:hAnsi="Trebuchet MS"/>
+                <w:sz w:val="20"/>
+                <w:szCs w:val="20"/>
+              </w:rPr>
+            </w:pPr>
+            <w:r>
+              <w:rPr>
+                <w:rFonts w:ascii="Trebuchet MS" w:cs="Trebuchet MS" w:eastAsia="Trebuchet MS" w:hAnsi="Trebuchet MS"/>
+                <w:sz w:val="20"/>
+                <w:szCs w:val="20"/>
+                <w:rtl w:val="0"/>
+              </w:rPr>
+              <w:t xml:space="preserve">Baixa</w:t>
+            </w:r>
+          </w:p>
+        </w:tc>
+        <w:tc>
+          <w:tcPr/>
+          <w:p>
+            <w:pPr>
+              <w:jc w:val="both"/>
+              <w:rPr>
+                <w:rFonts w:ascii="Trebuchet MS" w:cs="Trebuchet MS" w:eastAsia="Trebuchet MS" w:hAnsi="Trebuchet MS"/>
+                <w:sz w:val="20"/>
+                <w:szCs w:val="20"/>
+              </w:rPr>
+            </w:pPr>
+            <w:r>
+              <w:rPr>
+                <w:rFonts w:ascii="Trebuchet MS" w:cs="Trebuchet MS" w:eastAsia="Trebuchet MS" w:hAnsi="Trebuchet MS"/>
+                <w:sz w:val="20"/>
+                <w:szCs w:val="20"/>
+                <w:rtl w:val="0"/>
+              </w:rPr>
+              <w:t xml:space="preserve">Processo secundário de negócio</w:t>
+            </w:r>
+          </w:p>
+        </w:tc>
+      </w:tr>
+      <w:tr>
+        <w:trPr>
+          <w:cantSplit w:val="0"/>
+          <w:tblHeader w:val="0"/>
+        </w:trPr>
+        <w:tc>
+          <w:tcPr/>
+          <w:p>
+            <w:pPr>
+              <w:jc w:val="both"/>
+              <w:rPr>
+                <w:rFonts w:ascii="Trebuchet MS" w:cs="Trebuchet MS" w:eastAsia="Trebuchet MS" w:hAnsi="Trebuchet MS"/>
+                <w:sz w:val="20"/>
+                <w:szCs w:val="20"/>
+              </w:rPr>
+            </w:pPr>
+            <w:r>
+              <w:rPr>
+                <w:rFonts w:ascii="Trebuchet MS" w:cs="Trebuchet MS" w:eastAsia="Trebuchet MS" w:hAnsi="Trebuchet MS"/>
+                <w:sz w:val="20"/>
+                <w:szCs w:val="20"/>
+                <w:rtl w:val="0"/>
+              </w:rPr>
+              <w:t xml:space="preserve">UC13</w:t>
+            </w:r>
+          </w:p>
+        </w:tc>
+        <w:tc>
+          <w:tcPr/>
+          <w:p>
+            <w:pPr>
+              <w:spacing w:line="360" w:lineRule="auto"/>
+              <w:jc w:val="both"/>
+              <w:rPr>
+                <w:rFonts w:ascii="Trebuchet MS" w:cs="Trebuchet MS" w:eastAsia="Trebuchet MS" w:hAnsi="Trebuchet MS"/>
+              </w:rPr>
+            </w:pPr>
+            <w:r>
+              <w:rPr>
+                <w:rFonts w:ascii="Roboto" w:cs="Roboto" w:eastAsia="Roboto" w:hAnsi="Roboto"/>
+                <w:color w:val="1f1f1f"/>
+                <w:sz w:val="18"/>
+                <w:szCs w:val="18"/>
+                <w:highlight w:val="white"/>
+                <w:rtl w:val="0"/>
+              </w:rPr>
+              <w:t xml:space="preserve">Calcular o coeficiente de cultura</w:t>
+            </w:r>
+            <w:r>
+              <w:rPr>
+                <w:rtl w:val="0"/>
+              </w:rPr>
+            </w:r>
+          </w:p>
+          <w:p>
+            <w:pPr>
+              <w:jc w:val="both"/>
+              <w:rPr>
+                <w:rFonts w:ascii="Roboto" w:cs="Roboto" w:eastAsia="Roboto" w:hAnsi="Roboto"/>
+                <w:color w:val="1f1f1f"/>
+                <w:sz w:val="18"/>
+                <w:szCs w:val="18"/>
+                <w:highlight w:val="white"/>
+              </w:rPr>
+            </w:pPr>
+            <w:r>
+              <w:rPr>
+                <w:rtl w:val="0"/>
+              </w:rPr>
+            </w:r>
+          </w:p>
+        </w:tc>
+        <w:tc>
+          <w:tcPr/>
+          <w:p>
+            <w:pPr>
+              <w:jc w:val="both"/>
+              <w:rPr>
+                <w:rFonts w:ascii="Trebuchet MS" w:cs="Trebuchet MS" w:eastAsia="Trebuchet MS" w:hAnsi="Trebuchet MS"/>
+                <w:sz w:val="20"/>
+                <w:szCs w:val="20"/>
+              </w:rPr>
+            </w:pPr>
+            <w:r>
+              <w:rPr>
+                <w:rFonts w:ascii="Trebuchet MS" w:cs="Trebuchet MS" w:eastAsia="Trebuchet MS" w:hAnsi="Trebuchet MS"/>
+                <w:sz w:val="20"/>
+                <w:szCs w:val="20"/>
+                <w:rtl w:val="0"/>
+              </w:rPr>
+              <w:t xml:space="preserve">Alta</w:t>
+            </w:r>
+          </w:p>
+        </w:tc>
+        <w:tc>
+          <w:tcPr/>
+          <w:p>
+            <w:pPr>
+              <w:jc w:val="both"/>
+              <w:rPr>
+                <w:rFonts w:ascii="Trebuchet MS" w:cs="Trebuchet MS" w:eastAsia="Trebuchet MS" w:hAnsi="Trebuchet MS"/>
+                <w:sz w:val="20"/>
+                <w:szCs w:val="20"/>
+              </w:rPr>
+            </w:pPr>
+            <w:r>
+              <w:rPr>
+                <w:rFonts w:ascii="Trebuchet MS" w:cs="Trebuchet MS" w:eastAsia="Trebuchet MS" w:hAnsi="Trebuchet MS"/>
+                <w:sz w:val="20"/>
+                <w:szCs w:val="20"/>
+                <w:rtl w:val="0"/>
+              </w:rPr>
+              <w:t xml:space="preserve">Processo primário de negócio</w:t>
             </w:r>
           </w:p>
         </w:tc>
@@ -16951,6 +19172,19 @@
       <w:tblStyleColBandSize w:val="1"/>
       <w:tblCellMar>
         <w:top w:w="0.0" w:type="dxa"/>
+        <w:left w:w="108.0" w:type="dxa"/>
+        <w:bottom w:w="0.0" w:type="dxa"/>
+        <w:right w:w="108.0" w:type="dxa"/>
+      </w:tblCellMar>
+    </w:tblPr>
+  </w:style>
+  <w:style w:type="table" w:styleId="Table14">
+    <w:basedOn w:val="TableNormal"/>
+    <w:tblPr>
+      <w:tblStyleRowBandSize w:val="1"/>
+      <w:tblStyleColBandSize w:val="1"/>
+      <w:tblCellMar>
+        <w:top w:w="0.0" w:type="dxa"/>
         <w:left w:w="115.0" w:type="dxa"/>
         <w:bottom w:w="0.0" w:type="dxa"/>
         <w:right w:w="115.0" w:type="dxa"/>
@@ -17244,8 +19478,8 @@
 </file>
 
 <file path=customXML/item1.xml><?xml version="1.0" encoding="utf-8"?>
-<go:gDocsCustomXmlDataStorage xmlns:go="http://customooxmlschemas.google.com/" xmlns:r="http://schemas.openxmlformats.org/officeDocument/2006/relationships" uri="GoogleDocsCustomDataVersion1">
-  <go:docsCustomData xmlns:go="http://customooxmlschemas.google.com/" roundtripDataSignature="AMtx7milYnAy+ghMFizlw1REvrSlr9Aayw==">AMUW2mXox/wMePoVOJrw3OvSuDiFHuEBj5/zA+8g/CqyJYmpfmVkWq94YmdlE/bSQ/p6mE03upwQ3vwQQ7+nMSsl622nxXubayqjb3CqxnrLdmA55q9jjlQ=</go:docsCustomData>
+<go:gDocsCustomXmlDataStorage xmlns:go="http://customooxmlschemas.google.com/" xmlns:r="http://schemas.openxmlformats.org/officeDocument/2006/relationships" uri="GoogleDocsCustomDataVersion2">
+  <go:docsCustomData xmlns:go="http://customooxmlschemas.google.com/" roundtripDataSignature="AMtx7milYnAy+ghMFizlw1REvrSlr9Aayw==">CgMxLjA4AHIhMUdrQTdfblZBZ21iOUh3NmdyYmE2WDhYUGplWmtSRmsw</go:docsCustomData>
 </go:gDocsCustomXmlDataStorage>
 </file>
 

</xml_diff>